<commit_message>
Completed step 5 in homework
</commit_message>
<xml_diff>
--- a/Lectures/week1/Week1_Homework.docx
+++ b/Lectures/week1/Week1_Homework.docx
@@ -1,10 +1,9 @@
 
 <file path=word/document.xml><?xml version="1.0" encoding="utf-8"?>
-<w:document xmlns:mc="http://schemas.openxmlformats.org/markup-compatibility/2006" xmlns:o="urn:schemas-microsoft-com:office:office" xmlns:r="http://schemas.openxmlformats.org/officeDocument/2006/relationships" xmlns:m="http://schemas.openxmlformats.org/officeDocument/2006/math" xmlns:v="urn:schemas-microsoft-com:vml" xmlns:wp="http://schemas.openxmlformats.org/drawingml/2006/wordprocessingDrawing" xmlns:w10="urn:schemas-microsoft-com:office:word" xmlns:w="http://schemas.openxmlformats.org/wordprocessingml/2006/main" xmlns:wne="http://schemas.microsoft.com/office/word/2006/wordml" xmlns:sl="http://schemas.openxmlformats.org/schemaLibrary/2006/main" xmlns:a="http://schemas.openxmlformats.org/drawingml/2006/main" xmlns:pic="http://schemas.openxmlformats.org/drawingml/2006/picture" xmlns:c="http://schemas.openxmlformats.org/drawingml/2006/chart" xmlns:lc="http://schemas.openxmlformats.org/drawingml/2006/lockedCanvas" xmlns:dgm="http://schemas.openxmlformats.org/drawingml/2006/diagram" xmlns:wps="http://schemas.microsoft.com/office/word/2010/wordprocessingShape" xmlns:wpg="http://schemas.microsoft.com/office/word/2010/wordprocessingGroup" xmlns:w14="http://schemas.microsoft.com/office/word/2010/wordml" xmlns:w15="http://schemas.microsoft.com/office/word/2012/wordml">
+<w:document xmlns:wpc="http://schemas.microsoft.com/office/word/2010/wordprocessingCanvas" xmlns:cx="http://schemas.microsoft.com/office/drawing/2014/chartex" xmlns:cx1="http://schemas.microsoft.com/office/drawing/2015/9/8/chartex" xmlns:cx2="http://schemas.microsoft.com/office/drawing/2015/10/21/chartex" xmlns:cx3="http://schemas.microsoft.com/office/drawing/2016/5/9/chartex" xmlns:cx4="http://schemas.microsoft.com/office/drawing/2016/5/10/chartex" xmlns:cx5="http://schemas.microsoft.com/office/drawing/2016/5/11/chartex" xmlns:cx6="http://schemas.microsoft.com/office/drawing/2016/5/12/chartex" xmlns:cx7="http://schemas.microsoft.com/office/drawing/2016/5/13/chartex" xmlns:cx8="http://schemas.microsoft.com/office/drawing/2016/5/14/chartex" xmlns:mc="http://schemas.openxmlformats.org/markup-compatibility/2006" xmlns:aink="http://schemas.microsoft.com/office/drawing/2016/ink" xmlns:am3d="http://schemas.microsoft.com/office/drawing/2017/model3d" xmlns:o="urn:schemas-microsoft-com:office:office" xmlns:oel="http://schemas.microsoft.com/office/2019/extlst" xmlns:r="http://schemas.openxmlformats.org/officeDocument/2006/relationships" xmlns:m="http://schemas.openxmlformats.org/officeDocument/2006/math" xmlns:v="urn:schemas-microsoft-com:vml" xmlns:wp14="http://schemas.microsoft.com/office/word/2010/wordprocessingDrawing" xmlns:wp="http://schemas.openxmlformats.org/drawingml/2006/wordprocessingDrawing" xmlns:w10="urn:schemas-microsoft-com:office:word" xmlns:w="http://schemas.openxmlformats.org/wordprocessingml/2006/main" xmlns:w14="http://schemas.microsoft.com/office/word/2010/wordml" xmlns:w15="http://schemas.microsoft.com/office/word/2012/wordml" xmlns:w16cex="http://schemas.microsoft.com/office/word/2018/wordml/cex" xmlns:w16cid="http://schemas.microsoft.com/office/word/2016/wordml/cid" xmlns:w16="http://schemas.microsoft.com/office/word/2018/wordml" xmlns:w16sdtdh="http://schemas.microsoft.com/office/word/2020/wordml/sdtdatahash" xmlns:w16se="http://schemas.microsoft.com/office/word/2015/wordml/symex" xmlns:wpg="http://schemas.microsoft.com/office/word/2010/wordprocessingGroup" xmlns:wpi="http://schemas.microsoft.com/office/word/2010/wordprocessingInk" xmlns:wne="http://schemas.microsoft.com/office/word/2006/wordml" xmlns:wps="http://schemas.microsoft.com/office/word/2010/wordprocessingShape" mc:Ignorable="w14 w15 w16se w16cid w16 w16cex w16sdtdh wp14">
   <w:body>
     <w:p>
       <w:pPr>
-        <w:ind w:left="0" w:firstLine="0"/>
         <w:jc w:val="center"/>
         <w:rPr>
           <w:sz w:val="38"/>
@@ -15,14 +14,12 @@
         <w:rPr>
           <w:sz w:val="38"/>
           <w:szCs w:val="38"/>
-          <w:rtl w:val="0"/>
-        </w:rPr>
-        <w:t xml:space="preserve">Homework 1</w:t>
-      </w:r>
-    </w:p>
-    <w:p>
-      <w:pPr>
-        <w:ind w:left="0" w:firstLine="0"/>
+        </w:rPr>
+        <w:t>Homework 1</w:t>
+      </w:r>
+    </w:p>
+    <w:p>
+      <w:pPr>
         <w:jc w:val="center"/>
         <w:rPr>
           <w:sz w:val="26"/>
@@ -33,25 +30,18 @@
         <w:rPr>
           <w:sz w:val="26"/>
           <w:szCs w:val="26"/>
-          <w:rtl w:val="0"/>
-        </w:rPr>
-        <w:t xml:space="preserve">This homework will cover terminal commands and git basics. For some of the questions you will be asked to push certain changes and that is what we will be checking for. For other problems, you will be asked to paste the commands/results that you see in your terminal.</w:t>
-      </w:r>
-    </w:p>
-    <w:p>
-      <w:pPr>
-        <w:ind w:left="0" w:firstLine="0"/>
+        </w:rPr>
+        <w:t>This homework will cover terminal commands and git basics. For some of the questions you will be asked to push certain changes and that is what we will be checking for. For other problems, you will be asked to paste the commands/results that you see in your terminal.</w:t>
+      </w:r>
+    </w:p>
+    <w:p>
+      <w:pPr>
         <w:jc w:val="center"/>
         <w:rPr>
           <w:sz w:val="26"/>
           <w:szCs w:val="26"/>
         </w:rPr>
       </w:pPr>
-      <w:r>
-        <w:rPr>
-          <w:rtl w:val="0"/>
-        </w:rPr>
-      </w:r>
     </w:p>
     <w:p>
       <w:pPr>
@@ -59,15 +49,8 @@
           <w:ilvl w:val="0"/>
           <w:numId w:val="1"/>
         </w:numPr>
-        <w:ind w:left="720" w:hanging="360"/>
-        <w:rPr>
-          <w:u w:val="none"/>
-        </w:rPr>
-      </w:pPr>
-      <w:r>
-        <w:rPr>
-          <w:rtl w:val="0"/>
-        </w:rPr>
+      </w:pPr>
+      <w:r>
         <w:t xml:space="preserve">Navigate to your forked project in local machine. </w:t>
       </w:r>
     </w:p>
@@ -77,34 +60,30 @@
           <w:ilvl w:val="0"/>
           <w:numId w:val="1"/>
         </w:numPr>
-        <w:ind w:left="720" w:hanging="360"/>
-        <w:rPr>
-          <w:u w:val="none"/>
-        </w:rPr>
-      </w:pPr>
-      <w:r>
-        <w:rPr>
-          <w:rtl w:val="0"/>
-        </w:rPr>
-        <w:t xml:space="preserve">Checkout your student/lastname branch. From your terminal, create a file name </w:t>
-      </w:r>
-      <w:r>
-        <w:rPr>
-          <w:b w:val="1"/>
-          <w:rtl w:val="0"/>
+      </w:pPr>
+      <w:r>
+        <w:t>Checkout your student/</w:t>
+      </w:r>
+      <w:proofErr w:type="spellStart"/>
+      <w:r>
+        <w:t>lastname</w:t>
+      </w:r>
+      <w:proofErr w:type="spellEnd"/>
+      <w:r>
+        <w:t xml:space="preserve"> branch. From your terminal, create a file name </w:t>
+      </w:r>
+      <w:r>
+        <w:rPr>
+          <w:b/>
         </w:rPr>
         <w:t xml:space="preserve">acknowledgement_lastname.txt </w:t>
       </w:r>
       <w:r>
-        <w:rPr>
-          <w:rtl w:val="0"/>
-        </w:rPr>
         <w:t xml:space="preserve"> in the  directory called</w:t>
       </w:r>
       <w:r>
         <w:rPr>
-          <w:b w:val="1"/>
-          <w:rtl w:val="0"/>
+          <w:b/>
         </w:rPr>
         <w:t xml:space="preserve"> Lectures/week1. </w:t>
       </w:r>
@@ -115,15 +94,8 @@
           <w:ilvl w:val="0"/>
           <w:numId w:val="1"/>
         </w:numPr>
-        <w:ind w:left="720" w:hanging="360"/>
-        <w:rPr>
-          <w:u w:val="none"/>
-        </w:rPr>
-      </w:pPr>
-      <w:r>
-        <w:rPr>
-          <w:rtl w:val="0"/>
-        </w:rPr>
+      </w:pPr>
+      <w:r>
         <w:t xml:space="preserve">Add the following text  “I YOUR NAME acknowledge that” to the file using your terminal.(you can do both file creation and adding text to the file at one go). </w:t>
       </w:r>
     </w:p>
@@ -133,41 +105,26 @@
           <w:ilvl w:val="0"/>
           <w:numId w:val="1"/>
         </w:numPr>
-        <w:ind w:left="720" w:hanging="360"/>
-        <w:rPr>
-          <w:u w:val="none"/>
-        </w:rPr>
-      </w:pPr>
-      <w:r>
-        <w:rPr>
-          <w:rtl w:val="0"/>
-        </w:rPr>
+      </w:pPr>
+      <w:r>
         <w:t xml:space="preserve">Create a new directory named </w:t>
       </w:r>
       <w:r>
         <w:rPr>
-          <w:b w:val="1"/>
-          <w:rtl w:val="0"/>
+          <w:b/>
         </w:rPr>
         <w:t xml:space="preserve">homework </w:t>
       </w:r>
       <w:r>
-        <w:rPr>
-          <w:rtl w:val="0"/>
-        </w:rPr>
         <w:t xml:space="preserve">inside </w:t>
       </w:r>
       <w:r>
         <w:rPr>
-          <w:b w:val="1"/>
-          <w:rtl w:val="0"/>
+          <w:b/>
         </w:rPr>
         <w:t xml:space="preserve">week1 </w:t>
       </w:r>
       <w:r>
-        <w:rPr>
-          <w:rtl w:val="0"/>
-        </w:rPr>
         <w:t xml:space="preserve">directory and move the acknowledgement_lastname.txt file inside this directory.  </w:t>
       </w:r>
     </w:p>
@@ -177,29 +134,64 @@
           <w:ilvl w:val="0"/>
           <w:numId w:val="1"/>
         </w:numPr>
-        <w:ind w:left="720" w:hanging="360"/>
-        <w:rPr>
-          <w:u w:val="none"/>
-        </w:rPr>
-      </w:pPr>
-      <w:r>
-        <w:rPr>
-          <w:rtl w:val="0"/>
-        </w:rPr>
+      </w:pPr>
+      <w:r>
         <w:t xml:space="preserve">View the contents of the file in your terminal. </w:t>
       </w:r>
       <w:r>
         <w:rPr>
-          <w:shd w:fill="ffd966" w:val="clear"/>
-          <w:rtl w:val="0"/>
-        </w:rPr>
-        <w:t xml:space="preserve">Add a screenshot to Week1_Homework.doc showing the commands and the content of the file in your terminal.</w:t>
-      </w:r>
-      <w:r>
-        <w:rPr>
-          <w:rtl w:val="0"/>
-        </w:rPr>
+          <w:shd w:val="clear" w:color="auto" w:fill="FFD966"/>
+        </w:rPr>
+        <w:t>Add a screenshot to Week1_Homework.doc showing the commands and the content of the file in your terminal.</w:t>
+      </w:r>
+      <w:r>
         <w:t xml:space="preserve"> </w:t>
+      </w:r>
+      <w:r>
+        <w:rPr>
+          <w:noProof/>
+        </w:rPr>
+        <w:drawing>
+          <wp:inline distT="0" distB="0" distL="0" distR="0" wp14:anchorId="0DB1C6F1" wp14:editId="1F080C38">
+            <wp:extent cx="5943600" cy="3342640"/>
+            <wp:effectExtent l="0" t="0" r="0" b="0"/>
+            <wp:docPr id="2" name="Picture 2" descr="Text&#10;&#10;Description automatically generated"/>
+            <wp:cNvGraphicFramePr>
+              <a:graphicFrameLocks xmlns:a="http://schemas.openxmlformats.org/drawingml/2006/main" noChangeAspect="1"/>
+            </wp:cNvGraphicFramePr>
+            <a:graphic xmlns:a="http://schemas.openxmlformats.org/drawingml/2006/main">
+              <a:graphicData uri="http://schemas.openxmlformats.org/drawingml/2006/picture">
+                <pic:pic xmlns:pic="http://schemas.openxmlformats.org/drawingml/2006/picture">
+                  <pic:nvPicPr>
+                    <pic:cNvPr id="2" name="Picture 2" descr="Text&#10;&#10;Description automatically generated"/>
+                    <pic:cNvPicPr/>
+                  </pic:nvPicPr>
+                  <pic:blipFill>
+                    <a:blip r:embed="rId7" cstate="print">
+                      <a:extLst>
+                        <a:ext uri="{28A0092B-C50C-407E-A947-70E740481C1C}">
+                          <a14:useLocalDpi xmlns:a14="http://schemas.microsoft.com/office/drawing/2010/main" val="0"/>
+                        </a:ext>
+                      </a:extLst>
+                    </a:blip>
+                    <a:stretch>
+                      <a:fillRect/>
+                    </a:stretch>
+                  </pic:blipFill>
+                  <pic:spPr>
+                    <a:xfrm>
+                      <a:off x="0" y="0"/>
+                      <a:ext cx="5943600" cy="3342640"/>
+                    </a:xfrm>
+                    <a:prstGeom prst="rect">
+                      <a:avLst/>
+                    </a:prstGeom>
+                  </pic:spPr>
+                </pic:pic>
+              </a:graphicData>
+            </a:graphic>
+          </wp:inline>
+        </w:drawing>
       </w:r>
     </w:p>
     <w:p>
@@ -208,16 +200,9 @@
           <w:ilvl w:val="0"/>
           <w:numId w:val="1"/>
         </w:numPr>
-        <w:ind w:left="720" w:hanging="360"/>
-        <w:rPr>
-          <w:u w:val="none"/>
-        </w:rPr>
-      </w:pPr>
-      <w:r>
-        <w:rPr>
-          <w:rtl w:val="0"/>
-        </w:rPr>
-        <w:t xml:space="preserve">Commit your work (2 files1)  your newly created text file 2) Week1_homework.doc with the screenshot) after staging with a commit message “Added acknowledgement file” &amp; “Completed step 5 in homework”</w:t>
+      </w:pPr>
+      <w:r>
+        <w:t>Commit your work (2 files1)  your newly created text file 2) Week1_homework.doc with the screenshot) after staging with a commit message “Added acknowledgement file” &amp; “Completed step 5 in homework”</w:t>
       </w:r>
     </w:p>
     <w:p>
@@ -226,34 +211,32 @@
           <w:ilvl w:val="0"/>
           <w:numId w:val="1"/>
         </w:numPr>
-        <w:ind w:left="720" w:hanging="360"/>
-        <w:rPr>
-          <w:u w:val="none"/>
-        </w:rPr>
-      </w:pPr>
-      <w:r>
-        <w:rPr>
-          <w:rtl w:val="0"/>
-        </w:rPr>
+      </w:pPr>
+      <w:r>
         <w:t xml:space="preserve">Create a new branch called </w:t>
       </w:r>
-      <w:r>
-        <w:rPr>
-          <w:b w:val="1"/>
-          <w:rtl w:val="0"/>
-        </w:rPr>
-        <w:t xml:space="preserve">homework_branch</w:t>
-      </w:r>
-      <w:r>
-        <w:rPr>
-          <w:rtl w:val="0"/>
-        </w:rPr>
-        <w:t xml:space="preserve">, and checkout your new branch (homework_branch).</w:t>
+      <w:proofErr w:type="spellStart"/>
+      <w:r>
+        <w:rPr>
+          <w:b/>
+        </w:rPr>
+        <w:t>homework_branch</w:t>
+      </w:r>
+      <w:proofErr w:type="spellEnd"/>
+      <w:r>
+        <w:t>, and checkout your new branch (</w:t>
+      </w:r>
+      <w:proofErr w:type="spellStart"/>
+      <w:r>
+        <w:t>homework_branch</w:t>
+      </w:r>
+      <w:proofErr w:type="spellEnd"/>
+      <w:r>
+        <w:t>).</w:t>
       </w:r>
       <w:r>
         <w:rPr>
           <w:u w:val="single"/>
-          <w:rtl w:val="0"/>
         </w:rPr>
         <w:t xml:space="preserve"> </w:t>
       </w:r>
@@ -264,75 +247,50 @@
           <w:ilvl w:val="0"/>
           <w:numId w:val="1"/>
         </w:numPr>
-        <w:ind w:left="720" w:hanging="360"/>
-        <w:rPr>
-          <w:u w:val="none"/>
-        </w:rPr>
-      </w:pPr>
-      <w:r>
-        <w:rPr>
-          <w:rtl w:val="0"/>
-        </w:rPr>
-        <w:t xml:space="preserve">Create a file</w:t>
-      </w:r>
-      <w:r>
-        <w:rPr>
-          <w:rtl w:val="0"/>
+      </w:pPr>
+      <w:r>
+        <w:t xml:space="preserve">Create a file </w:t>
+      </w:r>
+      <w:r>
+        <w:rPr>
+          <w:b/>
+        </w:rPr>
+        <w:t xml:space="preserve">acknowledgement_lastname.txt </w:t>
+      </w:r>
+      <w:r>
+        <w:t>file</w:t>
+      </w:r>
+      <w:r>
+        <w:rPr>
+          <w:b/>
         </w:rPr>
         <w:t xml:space="preserve"> </w:t>
       </w:r>
       <w:r>
-        <w:rPr>
-          <w:b w:val="1"/>
-          <w:rtl w:val="0"/>
-        </w:rPr>
-        <w:t xml:space="preserve">acknowledgement_lastname.txt </w:t>
-      </w:r>
-      <w:r>
-        <w:rPr>
-          <w:rtl w:val="0"/>
-        </w:rPr>
-        <w:t xml:space="preserve">file</w:t>
-      </w:r>
-      <w:r>
-        <w:rPr>
-          <w:b w:val="1"/>
-          <w:rtl w:val="0"/>
-        </w:rPr>
-        <w:t xml:space="preserve"> </w:t>
-      </w:r>
-      <w:r>
-        <w:rPr>
-          <w:rtl w:val="0"/>
-        </w:rPr>
         <w:t xml:space="preserve">in a directory </w:t>
       </w:r>
       <w:r>
         <w:rPr>
-          <w:b w:val="1"/>
-          <w:rtl w:val="0"/>
+          <w:b/>
         </w:rPr>
         <w:t xml:space="preserve">week1/homework </w:t>
       </w:r>
       <w:r>
-        <w:rPr>
-          <w:rtl w:val="0"/>
-        </w:rPr>
-        <w:t xml:space="preserve">directory. Add the following text “ this assignment is  my own work”. </w:t>
+        <w:t xml:space="preserve">directory. Add the following text </w:t>
+      </w:r>
+      <w:proofErr w:type="gramStart"/>
+      <w:r>
+        <w:t>“ this</w:t>
+      </w:r>
+      <w:proofErr w:type="gramEnd"/>
+      <w:r>
+        <w:t xml:space="preserve"> assignment is  my own work”. </w:t>
       </w:r>
       <w:r>
         <w:rPr>
           <w:u w:val="single"/>
-          <w:rtl w:val="0"/>
-        </w:rPr>
-        <w:t xml:space="preserve">Notice</w:t>
-      </w:r>
-      <w:r>
-        <w:rPr>
-          <w:u w:val="single"/>
-          <w:rtl w:val="0"/>
-        </w:rPr>
-        <w:t xml:space="preserve"> that adding a text to a file from the terminal and opening the file to type the text has the same result!</w:t>
+        </w:rPr>
+        <w:t>Notice that adding a text to a file from the terminal and opening the file to type the text has the same result!</w:t>
       </w:r>
     </w:p>
     <w:p>
@@ -341,16 +299,10 @@
           <w:ilvl w:val="0"/>
           <w:numId w:val="1"/>
         </w:numPr>
-        <w:ind w:left="720" w:hanging="360"/>
-        <w:rPr>
-          <w:u w:val="none"/>
-        </w:rPr>
-      </w:pPr>
-      <w:r>
-        <w:rPr>
-          <w:rtl w:val="0"/>
-        </w:rPr>
-        <w:t xml:space="preserve">Commit your work after staging with a message “Appending text to acknowledgement file from homework branch”.</w:t>
+      </w:pPr>
+      <w:r>
+        <w:lastRenderedPageBreak/>
+        <w:t>Commit your work after staging with a message “Appending text to acknowledgement file from homework branch”.</w:t>
       </w:r>
     </w:p>
     <w:p>
@@ -359,16 +311,17 @@
           <w:ilvl w:val="0"/>
           <w:numId w:val="1"/>
         </w:numPr>
-        <w:ind w:left="720" w:hanging="360"/>
-        <w:rPr>
-          <w:u w:val="none"/>
-        </w:rPr>
-      </w:pPr>
-      <w:r>
-        <w:rPr>
-          <w:rtl w:val="0"/>
-        </w:rPr>
-        <w:t xml:space="preserve">Switch back to your branch student/lastname. </w:t>
+      </w:pPr>
+      <w:r>
+        <w:t>Switch back to your branch student/</w:t>
+      </w:r>
+      <w:proofErr w:type="spellStart"/>
+      <w:r>
+        <w:t>lastname</w:t>
+      </w:r>
+      <w:proofErr w:type="spellEnd"/>
+      <w:r>
+        <w:t xml:space="preserve">. </w:t>
       </w:r>
     </w:p>
     <w:p>
@@ -377,105 +330,81 @@
           <w:ilvl w:val="0"/>
           <w:numId w:val="1"/>
         </w:numPr>
-        <w:ind w:left="720" w:hanging="360"/>
-        <w:rPr>
-          <w:u w:val="none"/>
-        </w:rPr>
-      </w:pPr>
-      <w:r>
-        <w:rPr>
-          <w:rtl w:val="0"/>
-        </w:rPr>
-        <w:t xml:space="preserve">Try to merge the changes from homework_branch into student/lastname branch, and resolve the merge conflicts. The final version of your file should have the following text:  “I YOURNAME acknowledge that this assignment is my own work”.  </w:t>
-      </w:r>
-      <w:r>
-        <w:rPr>
-          <w:shd w:fill="ffe599" w:val="clear"/>
-          <w:rtl w:val="0"/>
-        </w:rPr>
-        <w:t xml:space="preserve">Why did we see merge conflicts? Answer below.</w:t>
-      </w:r>
-    </w:p>
-    <w:p>
-      <w:pPr>
-        <w:rPr/>
-      </w:pPr>
-      <w:r>
-        <w:rPr>
-          <w:rtl w:val="0"/>
-        </w:rPr>
-      </w:r>
-    </w:p>
+      </w:pPr>
+      <w:r>
+        <w:t xml:space="preserve">Try to merge the changes from </w:t>
+      </w:r>
+      <w:proofErr w:type="spellStart"/>
+      <w:r>
+        <w:t>homework_branch</w:t>
+      </w:r>
+      <w:proofErr w:type="spellEnd"/>
+      <w:r>
+        <w:t xml:space="preserve"> into student/</w:t>
+      </w:r>
+      <w:proofErr w:type="spellStart"/>
+      <w:r>
+        <w:t>lastname</w:t>
+      </w:r>
+      <w:proofErr w:type="spellEnd"/>
+      <w:r>
+        <w:t xml:space="preserve"> branch, and resolve the merge conflicts. The final version of your file should have the following text:  “I YOURNAME acknowledge that this assignment is my own work”.  </w:t>
+      </w:r>
+      <w:r>
+        <w:rPr>
+          <w:shd w:val="clear" w:color="auto" w:fill="FFE599"/>
+        </w:rPr>
+        <w:t>Why did we see merge conflicts? Answer below.</w:t>
+      </w:r>
+    </w:p>
+    <w:p/>
     <w:p>
       <w:pPr>
         <w:numPr>
           <w:ilvl w:val="0"/>
           <w:numId w:val="1"/>
         </w:numPr>
-        <w:ind w:left="720" w:hanging="360"/>
-        <w:rPr>
-          <w:u w:val="none"/>
-        </w:rPr>
-      </w:pPr>
-      <w:r>
-        <w:rPr>
-          <w:rtl w:val="0"/>
-        </w:rPr>
-        <w:t xml:space="preserve">Push your code to your forked project on branch student/lastname, specifying the branch and the remote. </w:t>
-      </w:r>
-      <w:r>
-        <w:rPr>
-          <w:shd w:fill="ffe599" w:val="clear"/>
-          <w:rtl w:val="0"/>
-        </w:rPr>
-        <w:t xml:space="preserve">What is your remote name? Answer below.</w:t>
-      </w:r>
-    </w:p>
-    <w:p>
-      <w:pPr>
-        <w:rPr/>
-      </w:pPr>
-      <w:r>
-        <w:rPr>
-          <w:rtl w:val="0"/>
-        </w:rPr>
-      </w:r>
-    </w:p>
+      </w:pPr>
+      <w:r>
+        <w:t>Push your code to your forked project on branch student/</w:t>
+      </w:r>
+      <w:proofErr w:type="spellStart"/>
+      <w:r>
+        <w:t>lastname</w:t>
+      </w:r>
+      <w:proofErr w:type="spellEnd"/>
+      <w:r>
+        <w:t xml:space="preserve">, specifying the branch and the remote. </w:t>
+      </w:r>
+      <w:r>
+        <w:rPr>
+          <w:shd w:val="clear" w:color="auto" w:fill="FFE599"/>
+        </w:rPr>
+        <w:t>What is your remote name? Answer below.</w:t>
+      </w:r>
+    </w:p>
+    <w:p/>
     <w:p>
       <w:pPr>
         <w:numPr>
           <w:ilvl w:val="0"/>
           <w:numId w:val="1"/>
         </w:numPr>
-        <w:ind w:left="720" w:hanging="360"/>
-        <w:rPr>
-          <w:u w:val="none"/>
-        </w:rPr>
-      </w:pPr>
-      <w:r>
-        <w:rPr>
-          <w:rtl w:val="0"/>
-        </w:rPr>
+      </w:pPr>
+      <w:r>
         <w:t xml:space="preserve">Navigate back to your home directory using the shortcut symbol. </w:t>
       </w:r>
       <w:r>
         <w:rPr>
-          <w:shd w:fill="fff2cc" w:val="clear"/>
-          <w:rtl w:val="0"/>
-        </w:rPr>
-        <w:t xml:space="preserve">Paste the command you ran below.</w:t>
-      </w:r>
-    </w:p>
-    <w:p>
-      <w:pPr>
-        <w:ind w:left="720" w:firstLine="0"/>
-        <w:rPr/>
-      </w:pPr>
-      <w:r>
-        <w:rPr>
-          <w:rtl w:val="0"/>
-        </w:rPr>
-      </w:r>
+          <w:shd w:val="clear" w:color="auto" w:fill="FFF2CC"/>
+        </w:rPr>
+        <w:t>Paste the command you ran below.</w:t>
+      </w:r>
+    </w:p>
+    <w:p>
+      <w:pPr>
+        <w:ind w:left="720"/>
+      </w:pPr>
     </w:p>
     <w:p>
       <w:pPr>
@@ -483,100 +412,128 @@
           <w:ilvl w:val="0"/>
           <w:numId w:val="1"/>
         </w:numPr>
-        <w:ind w:left="720" w:hanging="360"/>
-        <w:rPr>
-          <w:u w:val="none"/>
-        </w:rPr>
-      </w:pPr>
-      <w:r>
-        <w:rPr>
-          <w:rtl w:val="0"/>
-        </w:rPr>
-        <w:t xml:space="preserve">Commit &amp; Push the week1_Homework.doc file from student/lastname branch after completing steps 11, 12 &amp; 13. </w:t>
-      </w:r>
-      <w:r>
-        <w:rPr>
-          <w:rtl w:val="0"/>
-        </w:rPr>
-      </w:r>
-    </w:p>
-    <w:p>
-      <w:pPr>
-        <w:ind w:left="0" w:firstLine="0"/>
+      </w:pPr>
+      <w:r>
+        <w:t xml:space="preserve">Commit &amp; </w:t>
+      </w:r>
+      <w:proofErr w:type="gramStart"/>
+      <w:r>
+        <w:t>Push</w:t>
+      </w:r>
+      <w:proofErr w:type="gramEnd"/>
+      <w:r>
+        <w:t xml:space="preserve"> the week1_Homework.doc file from student/</w:t>
+      </w:r>
+      <w:proofErr w:type="spellStart"/>
+      <w:r>
+        <w:t>lastname</w:t>
+      </w:r>
+      <w:proofErr w:type="spellEnd"/>
+      <w:r>
+        <w:t xml:space="preserve"> branch after completing steps 11, 12 &amp; 13. </w:t>
+      </w:r>
+    </w:p>
+    <w:p>
+      <w:pPr>
         <w:rPr>
           <w:sz w:val="20"/>
           <w:szCs w:val="20"/>
           <w:highlight w:val="green"/>
         </w:rPr>
       </w:pPr>
-      <w:r>
-        <w:rPr>
-          <w:rtl w:val="0"/>
-        </w:rPr>
-      </w:r>
     </w:p>
     <w:sectPr>
-      <w:headerReference r:id="rId6" w:type="default"/>
-      <w:headerReference r:id="rId7" w:type="first"/>
-      <w:footerReference r:id="rId8" w:type="first"/>
-      <w:pgSz w:h="15840" w:w="12240" w:orient="portrait"/>
-      <w:pgMar w:bottom="1440" w:top="1440" w:left="1440" w:right="1440" w:header="720" w:footer="720"/>
+      <w:headerReference w:type="default" r:id="rId8"/>
+      <w:headerReference w:type="first" r:id="rId9"/>
+      <w:footerReference w:type="first" r:id="rId10"/>
+      <w:pgSz w:w="12240" w:h="15840"/>
+      <w:pgMar w:top="1440" w:right="1440" w:bottom="1440" w:left="1440" w:header="720" w:footer="720" w:gutter="0"/>
       <w:pgNumType w:start="1"/>
-      <w:titlePg w:val="1"/>
+      <w:cols w:space="720"/>
+      <w:titlePg/>
     </w:sectPr>
   </w:body>
 </w:document>
 </file>
 
+<file path=word/endnotes.xml><?xml version="1.0" encoding="utf-8"?>
+<w:endnotes xmlns:wpc="http://schemas.microsoft.com/office/word/2010/wordprocessingCanvas" xmlns:cx="http://schemas.microsoft.com/office/drawing/2014/chartex" xmlns:cx1="http://schemas.microsoft.com/office/drawing/2015/9/8/chartex" xmlns:cx2="http://schemas.microsoft.com/office/drawing/2015/10/21/chartex" xmlns:cx3="http://schemas.microsoft.com/office/drawing/2016/5/9/chartex" xmlns:cx4="http://schemas.microsoft.com/office/drawing/2016/5/10/chartex" xmlns:cx5="http://schemas.microsoft.com/office/drawing/2016/5/11/chartex" xmlns:cx6="http://schemas.microsoft.com/office/drawing/2016/5/12/chartex" xmlns:cx7="http://schemas.microsoft.com/office/drawing/2016/5/13/chartex" xmlns:cx8="http://schemas.microsoft.com/office/drawing/2016/5/14/chartex" xmlns:mc="http://schemas.openxmlformats.org/markup-compatibility/2006" xmlns:aink="http://schemas.microsoft.com/office/drawing/2016/ink" xmlns:am3d="http://schemas.microsoft.com/office/drawing/2017/model3d" xmlns:o="urn:schemas-microsoft-com:office:office" xmlns:oel="http://schemas.microsoft.com/office/2019/extlst" xmlns:r="http://schemas.openxmlformats.org/officeDocument/2006/relationships" xmlns:m="http://schemas.openxmlformats.org/officeDocument/2006/math" xmlns:v="urn:schemas-microsoft-com:vml" xmlns:wp14="http://schemas.microsoft.com/office/word/2010/wordprocessingDrawing" xmlns:wp="http://schemas.openxmlformats.org/drawingml/2006/wordprocessingDrawing" xmlns:w10="urn:schemas-microsoft-com:office:word" xmlns:w="http://schemas.openxmlformats.org/wordprocessingml/2006/main" xmlns:w14="http://schemas.microsoft.com/office/word/2010/wordml" xmlns:w15="http://schemas.microsoft.com/office/word/2012/wordml" xmlns:w16cex="http://schemas.microsoft.com/office/word/2018/wordml/cex" xmlns:w16cid="http://schemas.microsoft.com/office/word/2016/wordml/cid" xmlns:w16="http://schemas.microsoft.com/office/word/2018/wordml" xmlns:w16sdtdh="http://schemas.microsoft.com/office/word/2020/wordml/sdtdatahash" xmlns:w16se="http://schemas.microsoft.com/office/word/2015/wordml/symex" xmlns:wpg="http://schemas.microsoft.com/office/word/2010/wordprocessingGroup" xmlns:wpi="http://schemas.microsoft.com/office/word/2010/wordprocessingInk" xmlns:wne="http://schemas.microsoft.com/office/word/2006/wordml" xmlns:wps="http://schemas.microsoft.com/office/word/2010/wordprocessingShape" mc:Ignorable="w14 w15 w16se w16cid w16 w16cex w16sdtdh wp14">
+  <w:endnote w:type="separator" w:id="-1">
+    <w:p>
+      <w:pPr>
+        <w:spacing w:line="240" w:lineRule="auto"/>
+      </w:pPr>
+      <w:r>
+        <w:separator/>
+      </w:r>
+    </w:p>
+  </w:endnote>
+  <w:endnote w:type="continuationSeparator" w:id="0">
+    <w:p>
+      <w:pPr>
+        <w:spacing w:line="240" w:lineRule="auto"/>
+      </w:pPr>
+      <w:r>
+        <w:continuationSeparator/>
+      </w:r>
+    </w:p>
+  </w:endnote>
+</w:endnotes>
+</file>
+
 <file path=word/footer1.xml><?xml version="1.0" encoding="utf-8"?>
-<w:ftr xmlns:mc="http://schemas.openxmlformats.org/markup-compatibility/2006" xmlns:o="urn:schemas-microsoft-com:office:office" xmlns:r="http://schemas.openxmlformats.org/officeDocument/2006/relationships" xmlns:m="http://schemas.openxmlformats.org/officeDocument/2006/math" xmlns:v="urn:schemas-microsoft-com:vml" xmlns:wp="http://schemas.openxmlformats.org/drawingml/2006/wordprocessingDrawing" xmlns:w10="urn:schemas-microsoft-com:office:word" xmlns:w="http://schemas.openxmlformats.org/wordprocessingml/2006/main" xmlns:wne="http://schemas.microsoft.com/office/word/2006/wordml" xmlns:sl="http://schemas.openxmlformats.org/schemaLibrary/2006/main" xmlns:a="http://schemas.openxmlformats.org/drawingml/2006/main" xmlns:pic="http://schemas.openxmlformats.org/drawingml/2006/picture" xmlns:c="http://schemas.openxmlformats.org/drawingml/2006/chart" xmlns:lc="http://schemas.openxmlformats.org/drawingml/2006/lockedCanvas" xmlns:dgm="http://schemas.openxmlformats.org/drawingml/2006/diagram" xmlns:wps="http://schemas.microsoft.com/office/word/2010/wordprocessingShape" xmlns:wpg="http://schemas.microsoft.com/office/word/2010/wordprocessingGroup" xmlns:w14="http://schemas.microsoft.com/office/word/2010/wordml" xmlns:w15="http://schemas.microsoft.com/office/word/2012/wordml">
-  <w:p>
-    <w:pPr>
-      <w:rPr/>
-    </w:pPr>
-    <w:r>
-      <w:rPr>
-        <w:rtl w:val="0"/>
-      </w:rPr>
-    </w:r>
-  </w:p>
+<w:ftr xmlns:wpc="http://schemas.microsoft.com/office/word/2010/wordprocessingCanvas" xmlns:cx="http://schemas.microsoft.com/office/drawing/2014/chartex" xmlns:cx1="http://schemas.microsoft.com/office/drawing/2015/9/8/chartex" xmlns:cx2="http://schemas.microsoft.com/office/drawing/2015/10/21/chartex" xmlns:cx3="http://schemas.microsoft.com/office/drawing/2016/5/9/chartex" xmlns:cx4="http://schemas.microsoft.com/office/drawing/2016/5/10/chartex" xmlns:cx5="http://schemas.microsoft.com/office/drawing/2016/5/11/chartex" xmlns:cx6="http://schemas.microsoft.com/office/drawing/2016/5/12/chartex" xmlns:cx7="http://schemas.microsoft.com/office/drawing/2016/5/13/chartex" xmlns:cx8="http://schemas.microsoft.com/office/drawing/2016/5/14/chartex" xmlns:mc="http://schemas.openxmlformats.org/markup-compatibility/2006" xmlns:aink="http://schemas.microsoft.com/office/drawing/2016/ink" xmlns:am3d="http://schemas.microsoft.com/office/drawing/2017/model3d" xmlns:o="urn:schemas-microsoft-com:office:office" xmlns:oel="http://schemas.microsoft.com/office/2019/extlst" xmlns:r="http://schemas.openxmlformats.org/officeDocument/2006/relationships" xmlns:m="http://schemas.openxmlformats.org/officeDocument/2006/math" xmlns:v="urn:schemas-microsoft-com:vml" xmlns:wp14="http://schemas.microsoft.com/office/word/2010/wordprocessingDrawing" xmlns:wp="http://schemas.openxmlformats.org/drawingml/2006/wordprocessingDrawing" xmlns:w10="urn:schemas-microsoft-com:office:word" xmlns:w="http://schemas.openxmlformats.org/wordprocessingml/2006/main" xmlns:w14="http://schemas.microsoft.com/office/word/2010/wordml" xmlns:w15="http://schemas.microsoft.com/office/word/2012/wordml" xmlns:w16cex="http://schemas.microsoft.com/office/word/2018/wordml/cex" xmlns:w16cid="http://schemas.microsoft.com/office/word/2016/wordml/cid" xmlns:w16="http://schemas.microsoft.com/office/word/2018/wordml" xmlns:w16sdtdh="http://schemas.microsoft.com/office/word/2020/wordml/sdtdatahash" xmlns:w16se="http://schemas.microsoft.com/office/word/2015/wordml/symex" xmlns:wpg="http://schemas.microsoft.com/office/word/2010/wordprocessingGroup" xmlns:wpi="http://schemas.microsoft.com/office/word/2010/wordprocessingInk" xmlns:wne="http://schemas.microsoft.com/office/word/2006/wordml" xmlns:wps="http://schemas.microsoft.com/office/word/2010/wordprocessingShape" mc:Ignorable="w14 w15 w16se w16cid w16 w16cex w16sdtdh wp14">
+  <w:p/>
 </w:ftr>
 </file>
 
+<file path=word/footnotes.xml><?xml version="1.0" encoding="utf-8"?>
+<w:footnotes xmlns:wpc="http://schemas.microsoft.com/office/word/2010/wordprocessingCanvas" xmlns:cx="http://schemas.microsoft.com/office/drawing/2014/chartex" xmlns:cx1="http://schemas.microsoft.com/office/drawing/2015/9/8/chartex" xmlns:cx2="http://schemas.microsoft.com/office/drawing/2015/10/21/chartex" xmlns:cx3="http://schemas.microsoft.com/office/drawing/2016/5/9/chartex" xmlns:cx4="http://schemas.microsoft.com/office/drawing/2016/5/10/chartex" xmlns:cx5="http://schemas.microsoft.com/office/drawing/2016/5/11/chartex" xmlns:cx6="http://schemas.microsoft.com/office/drawing/2016/5/12/chartex" xmlns:cx7="http://schemas.microsoft.com/office/drawing/2016/5/13/chartex" xmlns:cx8="http://schemas.microsoft.com/office/drawing/2016/5/14/chartex" xmlns:mc="http://schemas.openxmlformats.org/markup-compatibility/2006" xmlns:aink="http://schemas.microsoft.com/office/drawing/2016/ink" xmlns:am3d="http://schemas.microsoft.com/office/drawing/2017/model3d" xmlns:o="urn:schemas-microsoft-com:office:office" xmlns:oel="http://schemas.microsoft.com/office/2019/extlst" xmlns:r="http://schemas.openxmlformats.org/officeDocument/2006/relationships" xmlns:m="http://schemas.openxmlformats.org/officeDocument/2006/math" xmlns:v="urn:schemas-microsoft-com:vml" xmlns:wp14="http://schemas.microsoft.com/office/word/2010/wordprocessingDrawing" xmlns:wp="http://schemas.openxmlformats.org/drawingml/2006/wordprocessingDrawing" xmlns:w10="urn:schemas-microsoft-com:office:word" xmlns:w="http://schemas.openxmlformats.org/wordprocessingml/2006/main" xmlns:w14="http://schemas.microsoft.com/office/word/2010/wordml" xmlns:w15="http://schemas.microsoft.com/office/word/2012/wordml" xmlns:w16cex="http://schemas.microsoft.com/office/word/2018/wordml/cex" xmlns:w16cid="http://schemas.microsoft.com/office/word/2016/wordml/cid" xmlns:w16="http://schemas.microsoft.com/office/word/2018/wordml" xmlns:w16sdtdh="http://schemas.microsoft.com/office/word/2020/wordml/sdtdatahash" xmlns:w16se="http://schemas.microsoft.com/office/word/2015/wordml/symex" xmlns:wpg="http://schemas.microsoft.com/office/word/2010/wordprocessingGroup" xmlns:wpi="http://schemas.microsoft.com/office/word/2010/wordprocessingInk" xmlns:wne="http://schemas.microsoft.com/office/word/2006/wordml" xmlns:wps="http://schemas.microsoft.com/office/word/2010/wordprocessingShape" mc:Ignorable="w14 w15 w16se w16cid w16 w16cex w16sdtdh wp14">
+  <w:footnote w:type="separator" w:id="-1">
+    <w:p>
+      <w:pPr>
+        <w:spacing w:line="240" w:lineRule="auto"/>
+      </w:pPr>
+      <w:r>
+        <w:separator/>
+      </w:r>
+    </w:p>
+  </w:footnote>
+  <w:footnote w:type="continuationSeparator" w:id="0">
+    <w:p>
+      <w:pPr>
+        <w:spacing w:line="240" w:lineRule="auto"/>
+      </w:pPr>
+      <w:r>
+        <w:continuationSeparator/>
+      </w:r>
+    </w:p>
+  </w:footnote>
+</w:footnotes>
+</file>
+
 <file path=word/header1.xml><?xml version="1.0" encoding="utf-8"?>
-<w:hdr xmlns:mc="http://schemas.openxmlformats.org/markup-compatibility/2006" xmlns:o="urn:schemas-microsoft-com:office:office" xmlns:r="http://schemas.openxmlformats.org/officeDocument/2006/relationships" xmlns:m="http://schemas.openxmlformats.org/officeDocument/2006/math" xmlns:v="urn:schemas-microsoft-com:vml" xmlns:wp="http://schemas.openxmlformats.org/drawingml/2006/wordprocessingDrawing" xmlns:w10="urn:schemas-microsoft-com:office:word" xmlns:w="http://schemas.openxmlformats.org/wordprocessingml/2006/main" xmlns:wne="http://schemas.microsoft.com/office/word/2006/wordml" xmlns:sl="http://schemas.openxmlformats.org/schemaLibrary/2006/main" xmlns:a="http://schemas.openxmlformats.org/drawingml/2006/main" xmlns:pic="http://schemas.openxmlformats.org/drawingml/2006/picture" xmlns:c="http://schemas.openxmlformats.org/drawingml/2006/chart" xmlns:lc="http://schemas.openxmlformats.org/drawingml/2006/lockedCanvas" xmlns:dgm="http://schemas.openxmlformats.org/drawingml/2006/diagram" xmlns:wps="http://schemas.microsoft.com/office/word/2010/wordprocessingShape" xmlns:wpg="http://schemas.microsoft.com/office/word/2010/wordprocessingGroup" xmlns:w14="http://schemas.microsoft.com/office/word/2010/wordml" xmlns:w15="http://schemas.microsoft.com/office/word/2012/wordml">
-  <w:p>
-    <w:pPr>
-      <w:rPr/>
-    </w:pPr>
-    <w:r>
-      <w:rPr>
-        <w:rtl w:val="0"/>
-      </w:rPr>
-    </w:r>
-  </w:p>
+<w:hdr xmlns:wpc="http://schemas.microsoft.com/office/word/2010/wordprocessingCanvas" xmlns:cx="http://schemas.microsoft.com/office/drawing/2014/chartex" xmlns:cx1="http://schemas.microsoft.com/office/drawing/2015/9/8/chartex" xmlns:cx2="http://schemas.microsoft.com/office/drawing/2015/10/21/chartex" xmlns:cx3="http://schemas.microsoft.com/office/drawing/2016/5/9/chartex" xmlns:cx4="http://schemas.microsoft.com/office/drawing/2016/5/10/chartex" xmlns:cx5="http://schemas.microsoft.com/office/drawing/2016/5/11/chartex" xmlns:cx6="http://schemas.microsoft.com/office/drawing/2016/5/12/chartex" xmlns:cx7="http://schemas.microsoft.com/office/drawing/2016/5/13/chartex" xmlns:cx8="http://schemas.microsoft.com/office/drawing/2016/5/14/chartex" xmlns:mc="http://schemas.openxmlformats.org/markup-compatibility/2006" xmlns:aink="http://schemas.microsoft.com/office/drawing/2016/ink" xmlns:am3d="http://schemas.microsoft.com/office/drawing/2017/model3d" xmlns:o="urn:schemas-microsoft-com:office:office" xmlns:oel="http://schemas.microsoft.com/office/2019/extlst" xmlns:r="http://schemas.openxmlformats.org/officeDocument/2006/relationships" xmlns:m="http://schemas.openxmlformats.org/officeDocument/2006/math" xmlns:v="urn:schemas-microsoft-com:vml" xmlns:wp14="http://schemas.microsoft.com/office/word/2010/wordprocessingDrawing" xmlns:wp="http://schemas.openxmlformats.org/drawingml/2006/wordprocessingDrawing" xmlns:w10="urn:schemas-microsoft-com:office:word" xmlns:w="http://schemas.openxmlformats.org/wordprocessingml/2006/main" xmlns:w14="http://schemas.microsoft.com/office/word/2010/wordml" xmlns:w15="http://schemas.microsoft.com/office/word/2012/wordml" xmlns:w16cex="http://schemas.microsoft.com/office/word/2018/wordml/cex" xmlns:w16cid="http://schemas.microsoft.com/office/word/2016/wordml/cid" xmlns:w16="http://schemas.microsoft.com/office/word/2018/wordml" xmlns:w16sdtdh="http://schemas.microsoft.com/office/word/2020/wordml/sdtdatahash" xmlns:w16se="http://schemas.microsoft.com/office/word/2015/wordml/symex" xmlns:wpg="http://schemas.microsoft.com/office/word/2010/wordprocessingGroup" xmlns:wpi="http://schemas.microsoft.com/office/word/2010/wordprocessingInk" xmlns:wne="http://schemas.microsoft.com/office/word/2006/wordml" xmlns:wps="http://schemas.microsoft.com/office/word/2010/wordprocessingShape" mc:Ignorable="w14 w15 w16se w16cid w16 w16cex w16sdtdh wp14">
+  <w:p/>
 </w:hdr>
 </file>
 
 <file path=word/header2.xml><?xml version="1.0" encoding="utf-8"?>
-<w:hdr xmlns:mc="http://schemas.openxmlformats.org/markup-compatibility/2006" xmlns:o="urn:schemas-microsoft-com:office:office" xmlns:r="http://schemas.openxmlformats.org/officeDocument/2006/relationships" xmlns:m="http://schemas.openxmlformats.org/officeDocument/2006/math" xmlns:v="urn:schemas-microsoft-com:vml" xmlns:wp="http://schemas.openxmlformats.org/drawingml/2006/wordprocessingDrawing" xmlns:w10="urn:schemas-microsoft-com:office:word" xmlns:w="http://schemas.openxmlformats.org/wordprocessingml/2006/main" xmlns:wne="http://schemas.microsoft.com/office/word/2006/wordml" xmlns:sl="http://schemas.openxmlformats.org/schemaLibrary/2006/main" xmlns:a="http://schemas.openxmlformats.org/drawingml/2006/main" xmlns:pic="http://schemas.openxmlformats.org/drawingml/2006/picture" xmlns:c="http://schemas.openxmlformats.org/drawingml/2006/chart" xmlns:lc="http://schemas.openxmlformats.org/drawingml/2006/lockedCanvas" xmlns:dgm="http://schemas.openxmlformats.org/drawingml/2006/diagram" xmlns:wps="http://schemas.microsoft.com/office/word/2010/wordprocessingShape" xmlns:wpg="http://schemas.microsoft.com/office/word/2010/wordprocessingGroup" xmlns:w14="http://schemas.microsoft.com/office/word/2010/wordml" xmlns:w15="http://schemas.microsoft.com/office/word/2012/wordml">
+<w:hdr xmlns:wpc="http://schemas.microsoft.com/office/word/2010/wordprocessingCanvas" xmlns:cx="http://schemas.microsoft.com/office/drawing/2014/chartex" xmlns:cx1="http://schemas.microsoft.com/office/drawing/2015/9/8/chartex" xmlns:cx2="http://schemas.microsoft.com/office/drawing/2015/10/21/chartex" xmlns:cx3="http://schemas.microsoft.com/office/drawing/2016/5/9/chartex" xmlns:cx4="http://schemas.microsoft.com/office/drawing/2016/5/10/chartex" xmlns:cx5="http://schemas.microsoft.com/office/drawing/2016/5/11/chartex" xmlns:cx6="http://schemas.microsoft.com/office/drawing/2016/5/12/chartex" xmlns:cx7="http://schemas.microsoft.com/office/drawing/2016/5/13/chartex" xmlns:cx8="http://schemas.microsoft.com/office/drawing/2016/5/14/chartex" xmlns:mc="http://schemas.openxmlformats.org/markup-compatibility/2006" xmlns:aink="http://schemas.microsoft.com/office/drawing/2016/ink" xmlns:am3d="http://schemas.microsoft.com/office/drawing/2017/model3d" xmlns:o="urn:schemas-microsoft-com:office:office" xmlns:oel="http://schemas.microsoft.com/office/2019/extlst" xmlns:r="http://schemas.openxmlformats.org/officeDocument/2006/relationships" xmlns:m="http://schemas.openxmlformats.org/officeDocument/2006/math" xmlns:v="urn:schemas-microsoft-com:vml" xmlns:wp14="http://schemas.microsoft.com/office/word/2010/wordprocessingDrawing" xmlns:wp="http://schemas.openxmlformats.org/drawingml/2006/wordprocessingDrawing" xmlns:w10="urn:schemas-microsoft-com:office:word" xmlns:w="http://schemas.openxmlformats.org/wordprocessingml/2006/main" xmlns:w14="http://schemas.microsoft.com/office/word/2010/wordml" xmlns:w15="http://schemas.microsoft.com/office/word/2012/wordml" xmlns:w16cex="http://schemas.microsoft.com/office/word/2018/wordml/cex" xmlns:w16cid="http://schemas.microsoft.com/office/word/2016/wordml/cid" xmlns:w16="http://schemas.microsoft.com/office/word/2018/wordml" xmlns:w16sdtdh="http://schemas.microsoft.com/office/word/2020/wordml/sdtdatahash" xmlns:w16se="http://schemas.microsoft.com/office/word/2015/wordml/symex" xmlns:wpg="http://schemas.microsoft.com/office/word/2010/wordprocessingGroup" xmlns:wpi="http://schemas.microsoft.com/office/word/2010/wordprocessingInk" xmlns:wne="http://schemas.microsoft.com/office/word/2006/wordml" xmlns:wps="http://schemas.microsoft.com/office/word/2010/wordprocessingShape" mc:Ignorable="w14 w15 w16se w16cid w16 w16cex w16sdtdh wp14">
   <w:p>
-    <w:pPr>
-      <w:rPr/>
-    </w:pPr>
     <w:r>
-      <w:rPr>
-        <w:rtl w:val="0"/>
-      </w:rPr>
-      <w:t xml:space="preserve">Homework 1 - CLI &amp; GIT</w:t>
+      <w:t>Homework 1 - CLI &amp; GIT</w:t>
     </w:r>
   </w:p>
 </w:hdr>
 </file>
 
 <file path=word/numbering.xml><?xml version="1.0" encoding="utf-8"?>
-<w:numbering xmlns:mc="http://schemas.openxmlformats.org/markup-compatibility/2006" xmlns:o="urn:schemas-microsoft-com:office:office" xmlns:r="http://schemas.openxmlformats.org/officeDocument/2006/relationships" xmlns:m="http://schemas.openxmlformats.org/officeDocument/2006/math" xmlns:v="urn:schemas-microsoft-com:vml" xmlns:wp="http://schemas.openxmlformats.org/drawingml/2006/wordprocessingDrawing" xmlns:w10="urn:schemas-microsoft-com:office:word" xmlns:w="http://schemas.openxmlformats.org/wordprocessingml/2006/main" xmlns:wne="http://schemas.microsoft.com/office/word/2006/wordml" xmlns:sl="http://schemas.openxmlformats.org/schemaLibrary/2006/main" xmlns:a="http://schemas.openxmlformats.org/drawingml/2006/main" xmlns:pic="http://schemas.openxmlformats.org/drawingml/2006/picture" xmlns:c="http://schemas.openxmlformats.org/drawingml/2006/chart" xmlns:lc="http://schemas.openxmlformats.org/drawingml/2006/lockedCanvas" xmlns:dgm="http://schemas.openxmlformats.org/drawingml/2006/diagram" xmlns:wps="http://schemas.microsoft.com/office/word/2010/wordprocessingShape" xmlns:wpg="http://schemas.microsoft.com/office/word/2010/wordprocessingGroup" xmlns:w14="http://schemas.microsoft.com/office/word/2010/wordml" xmlns:w15="http://schemas.microsoft.com/office/word/2012/wordml">
-  <w:abstractNum w:abstractNumId="1">
+<w:numbering xmlns:wpc="http://schemas.microsoft.com/office/word/2010/wordprocessingCanvas" xmlns:cx="http://schemas.microsoft.com/office/drawing/2014/chartex" xmlns:cx1="http://schemas.microsoft.com/office/drawing/2015/9/8/chartex" xmlns:cx2="http://schemas.microsoft.com/office/drawing/2015/10/21/chartex" xmlns:cx3="http://schemas.microsoft.com/office/drawing/2016/5/9/chartex" xmlns:cx4="http://schemas.microsoft.com/office/drawing/2016/5/10/chartex" xmlns:cx5="http://schemas.microsoft.com/office/drawing/2016/5/11/chartex" xmlns:cx6="http://schemas.microsoft.com/office/drawing/2016/5/12/chartex" xmlns:cx7="http://schemas.microsoft.com/office/drawing/2016/5/13/chartex" xmlns:cx8="http://schemas.microsoft.com/office/drawing/2016/5/14/chartex" xmlns:mc="http://schemas.openxmlformats.org/markup-compatibility/2006" xmlns:aink="http://schemas.microsoft.com/office/drawing/2016/ink" xmlns:am3d="http://schemas.microsoft.com/office/drawing/2017/model3d" xmlns:o="urn:schemas-microsoft-com:office:office" xmlns:oel="http://schemas.microsoft.com/office/2019/extlst" xmlns:r="http://schemas.openxmlformats.org/officeDocument/2006/relationships" xmlns:m="http://schemas.openxmlformats.org/officeDocument/2006/math" xmlns:v="urn:schemas-microsoft-com:vml" xmlns:wp14="http://schemas.microsoft.com/office/word/2010/wordprocessingDrawing" xmlns:wp="http://schemas.openxmlformats.org/drawingml/2006/wordprocessingDrawing" xmlns:w10="urn:schemas-microsoft-com:office:word" xmlns:w="http://schemas.openxmlformats.org/wordprocessingml/2006/main" xmlns:w14="http://schemas.microsoft.com/office/word/2010/wordml" xmlns:w15="http://schemas.microsoft.com/office/word/2012/wordml" xmlns:w16cex="http://schemas.microsoft.com/office/word/2018/wordml/cex" xmlns:w16cid="http://schemas.microsoft.com/office/word/2016/wordml/cid" xmlns:w16="http://schemas.microsoft.com/office/word/2018/wordml" xmlns:w16sdtdh="http://schemas.microsoft.com/office/word/2020/wordml/sdtdatahash" xmlns:w16se="http://schemas.microsoft.com/office/word/2015/wordml/symex" xmlns:wpg="http://schemas.microsoft.com/office/word/2010/wordprocessingGroup" xmlns:wpi="http://schemas.microsoft.com/office/word/2010/wordprocessingInk" xmlns:wne="http://schemas.microsoft.com/office/word/2006/wordml" xmlns:wps="http://schemas.microsoft.com/office/word/2010/wordprocessingShape" mc:Ignorable="w14 w15 w16se w16cid w16 w16cex w16sdtdh wp14">
+  <w:abstractNum w:abstractNumId="0" w15:restartNumberingAfterBreak="0">
+    <w:nsid w:val="04A67722"/>
+    <w:multiLevelType w:val="multilevel"/>
+    <w:tmpl w:val="42C2A186"/>
     <w:lvl w:ilvl="0">
       <w:start w:val="1"/>
       <w:numFmt w:val="decimal"/>
@@ -686,21 +643,21 @@
       </w:rPr>
     </w:lvl>
   </w:abstractNum>
-  <w:num w:numId="1">
-    <w:abstractNumId w:val="1"/>
+  <w:num w:numId="1" w16cid:durableId="1348949741">
+    <w:abstractNumId w:val="0"/>
   </w:num>
 </w:numbering>
 </file>
 
 <file path=word/styles.xml><?xml version="1.0" encoding="utf-8"?>
-<w:styles xmlns:mc="http://schemas.openxmlformats.org/markup-compatibility/2006" xmlns:o="urn:schemas-microsoft-com:office:office" xmlns:r="http://schemas.openxmlformats.org/officeDocument/2006/relationships" xmlns:m="http://schemas.openxmlformats.org/officeDocument/2006/math" xmlns:v="urn:schemas-microsoft-com:vml" xmlns:wp="http://schemas.openxmlformats.org/drawingml/2006/wordprocessingDrawing" xmlns:w10="urn:schemas-microsoft-com:office:word" xmlns:w="http://schemas.openxmlformats.org/wordprocessingml/2006/main" xmlns:wne="http://schemas.microsoft.com/office/word/2006/wordml" xmlns:sl="http://schemas.openxmlformats.org/schemaLibrary/2006/main" xmlns:a="http://schemas.openxmlformats.org/drawingml/2006/main" xmlns:pic="http://schemas.openxmlformats.org/drawingml/2006/picture" xmlns:c="http://schemas.openxmlformats.org/drawingml/2006/chart" xmlns:lc="http://schemas.openxmlformats.org/drawingml/2006/lockedCanvas" xmlns:dgm="http://schemas.openxmlformats.org/drawingml/2006/diagram" xmlns:wps="http://schemas.microsoft.com/office/word/2010/wordprocessingShape" xmlns:wpg="http://schemas.microsoft.com/office/word/2010/wordprocessingGroup" xmlns:w14="http://schemas.microsoft.com/office/word/2010/wordml" xmlns:w15="http://schemas.microsoft.com/office/word/2012/wordml">
+<w:styles xmlns:mc="http://schemas.openxmlformats.org/markup-compatibility/2006" xmlns:r="http://schemas.openxmlformats.org/officeDocument/2006/relationships" xmlns:w="http://schemas.openxmlformats.org/wordprocessingml/2006/main" xmlns:w14="http://schemas.microsoft.com/office/word/2010/wordml" xmlns:w15="http://schemas.microsoft.com/office/word/2012/wordml" xmlns:w16cex="http://schemas.microsoft.com/office/word/2018/wordml/cex" xmlns:w16cid="http://schemas.microsoft.com/office/word/2016/wordml/cid" xmlns:w16="http://schemas.microsoft.com/office/word/2018/wordml" xmlns:w16sdtdh="http://schemas.microsoft.com/office/word/2020/wordml/sdtdatahash" xmlns:w16se="http://schemas.microsoft.com/office/word/2015/wordml/symex" mc:Ignorable="w14 w15 w16se w16cid w16 w16cex w16sdtdh">
   <w:docDefaults>
     <w:rPrDefault>
       <w:rPr>
-        <w:rFonts w:ascii="Arial" w:cs="Arial" w:eastAsia="Arial" w:hAnsi="Arial"/>
+        <w:rFonts w:ascii="Arial" w:eastAsia="Arial" w:hAnsi="Arial" w:cs="Arial"/>
         <w:sz w:val="22"/>
         <w:szCs w:val="22"/>
-        <w:lang w:val="en"/>
+        <w:lang w:val="en" w:eastAsia="en-US" w:bidi="ar-SA"/>
       </w:rPr>
     </w:rPrDefault>
     <w:pPrDefault>
@@ -709,21 +666,399 @@
       </w:pPr>
     </w:pPrDefault>
   </w:docDefaults>
-  <w:style w:type="paragraph" w:styleId="Normal" w:default="1">
-    <w:name w:val="normal"/>
-  </w:style>
-  <w:style w:type="table" w:styleId="TableNormal" w:default="1">
-    <w:name w:val="Table Normal"/>
+  <w:latentStyles w:defLockedState="0" w:defUIPriority="99" w:defSemiHidden="0" w:defUnhideWhenUsed="0" w:defQFormat="0" w:count="376">
+    <w:lsdException w:name="Normal" w:uiPriority="0" w:qFormat="1"/>
+    <w:lsdException w:name="heading 1" w:uiPriority="9" w:qFormat="1"/>
+    <w:lsdException w:name="heading 2" w:semiHidden="1" w:uiPriority="9" w:unhideWhenUsed="1" w:qFormat="1"/>
+    <w:lsdException w:name="heading 3" w:semiHidden="1" w:uiPriority="9" w:unhideWhenUsed="1" w:qFormat="1"/>
+    <w:lsdException w:name="heading 4" w:semiHidden="1" w:uiPriority="9" w:unhideWhenUsed="1" w:qFormat="1"/>
+    <w:lsdException w:name="heading 5" w:semiHidden="1" w:uiPriority="9" w:unhideWhenUsed="1" w:qFormat="1"/>
+    <w:lsdException w:name="heading 6" w:semiHidden="1" w:uiPriority="9" w:unhideWhenUsed="1" w:qFormat="1"/>
+    <w:lsdException w:name="heading 7" w:semiHidden="1" w:uiPriority="9" w:unhideWhenUsed="1" w:qFormat="1"/>
+    <w:lsdException w:name="heading 8" w:semiHidden="1" w:uiPriority="9" w:unhideWhenUsed="1" w:qFormat="1"/>
+    <w:lsdException w:name="heading 9" w:semiHidden="1" w:uiPriority="9" w:unhideWhenUsed="1" w:qFormat="1"/>
+    <w:lsdException w:name="index 1" w:semiHidden="1" w:unhideWhenUsed="1"/>
+    <w:lsdException w:name="index 2" w:semiHidden="1" w:unhideWhenUsed="1"/>
+    <w:lsdException w:name="index 3" w:semiHidden="1" w:unhideWhenUsed="1"/>
+    <w:lsdException w:name="index 4" w:semiHidden="1" w:unhideWhenUsed="1"/>
+    <w:lsdException w:name="index 5" w:semiHidden="1" w:unhideWhenUsed="1"/>
+    <w:lsdException w:name="index 6" w:semiHidden="1" w:unhideWhenUsed="1"/>
+    <w:lsdException w:name="index 7" w:semiHidden="1" w:unhideWhenUsed="1"/>
+    <w:lsdException w:name="index 8" w:semiHidden="1" w:unhideWhenUsed="1"/>
+    <w:lsdException w:name="index 9" w:semiHidden="1" w:unhideWhenUsed="1"/>
+    <w:lsdException w:name="toc 1" w:semiHidden="1" w:uiPriority="39" w:unhideWhenUsed="1"/>
+    <w:lsdException w:name="toc 2" w:semiHidden="1" w:uiPriority="39" w:unhideWhenUsed="1"/>
+    <w:lsdException w:name="toc 3" w:semiHidden="1" w:uiPriority="39" w:unhideWhenUsed="1"/>
+    <w:lsdException w:name="toc 4" w:semiHidden="1" w:uiPriority="39" w:unhideWhenUsed="1"/>
+    <w:lsdException w:name="toc 5" w:semiHidden="1" w:uiPriority="39" w:unhideWhenUsed="1"/>
+    <w:lsdException w:name="toc 6" w:semiHidden="1" w:uiPriority="39" w:unhideWhenUsed="1"/>
+    <w:lsdException w:name="toc 7" w:semiHidden="1" w:uiPriority="39" w:unhideWhenUsed="1"/>
+    <w:lsdException w:name="toc 8" w:semiHidden="1" w:uiPriority="39" w:unhideWhenUsed="1"/>
+    <w:lsdException w:name="toc 9" w:semiHidden="1" w:uiPriority="39" w:unhideWhenUsed="1"/>
+    <w:lsdException w:name="Normal Indent" w:semiHidden="1" w:unhideWhenUsed="1"/>
+    <w:lsdException w:name="footnote text" w:semiHidden="1" w:unhideWhenUsed="1"/>
+    <w:lsdException w:name="annotation text" w:semiHidden="1" w:unhideWhenUsed="1"/>
+    <w:lsdException w:name="header" w:semiHidden="1" w:unhideWhenUsed="1"/>
+    <w:lsdException w:name="footer" w:semiHidden="1" w:unhideWhenUsed="1"/>
+    <w:lsdException w:name="index heading" w:semiHidden="1" w:unhideWhenUsed="1"/>
+    <w:lsdException w:name="caption" w:semiHidden="1" w:uiPriority="35" w:unhideWhenUsed="1" w:qFormat="1"/>
+    <w:lsdException w:name="table of figures" w:semiHidden="1" w:unhideWhenUsed="1"/>
+    <w:lsdException w:name="envelope address" w:semiHidden="1" w:unhideWhenUsed="1"/>
+    <w:lsdException w:name="envelope return" w:semiHidden="1" w:unhideWhenUsed="1"/>
+    <w:lsdException w:name="footnote reference" w:semiHidden="1" w:unhideWhenUsed="1"/>
+    <w:lsdException w:name="annotation reference" w:semiHidden="1" w:unhideWhenUsed="1"/>
+    <w:lsdException w:name="line number" w:semiHidden="1" w:unhideWhenUsed="1"/>
+    <w:lsdException w:name="page number" w:semiHidden="1" w:unhideWhenUsed="1"/>
+    <w:lsdException w:name="endnote reference" w:semiHidden="1" w:unhideWhenUsed="1"/>
+    <w:lsdException w:name="endnote text" w:semiHidden="1" w:unhideWhenUsed="1"/>
+    <w:lsdException w:name="table of authorities" w:semiHidden="1" w:unhideWhenUsed="1"/>
+    <w:lsdException w:name="macro" w:semiHidden="1" w:unhideWhenUsed="1"/>
+    <w:lsdException w:name="toa heading" w:semiHidden="1" w:unhideWhenUsed="1"/>
+    <w:lsdException w:name="List" w:semiHidden="1" w:unhideWhenUsed="1"/>
+    <w:lsdException w:name="List Bullet" w:semiHidden="1" w:unhideWhenUsed="1"/>
+    <w:lsdException w:name="List Number" w:semiHidden="1" w:unhideWhenUsed="1"/>
+    <w:lsdException w:name="List 2" w:semiHidden="1" w:unhideWhenUsed="1"/>
+    <w:lsdException w:name="List 3" w:semiHidden="1" w:unhideWhenUsed="1"/>
+    <w:lsdException w:name="List 4" w:semiHidden="1" w:unhideWhenUsed="1"/>
+    <w:lsdException w:name="List 5" w:semiHidden="1" w:unhideWhenUsed="1"/>
+    <w:lsdException w:name="List Bullet 2" w:semiHidden="1" w:unhideWhenUsed="1"/>
+    <w:lsdException w:name="List Bullet 3" w:semiHidden="1" w:unhideWhenUsed="1"/>
+    <w:lsdException w:name="List Bullet 4" w:semiHidden="1" w:unhideWhenUsed="1"/>
+    <w:lsdException w:name="List Bullet 5" w:semiHidden="1" w:unhideWhenUsed="1"/>
+    <w:lsdException w:name="List Number 2" w:semiHidden="1" w:unhideWhenUsed="1"/>
+    <w:lsdException w:name="List Number 3" w:semiHidden="1" w:unhideWhenUsed="1"/>
+    <w:lsdException w:name="List Number 4" w:semiHidden="1" w:unhideWhenUsed="1"/>
+    <w:lsdException w:name="List Number 5" w:semiHidden="1" w:unhideWhenUsed="1"/>
+    <w:lsdException w:name="Title" w:uiPriority="10" w:qFormat="1"/>
+    <w:lsdException w:name="Closing" w:semiHidden="1" w:unhideWhenUsed="1"/>
+    <w:lsdException w:name="Signature" w:semiHidden="1" w:unhideWhenUsed="1"/>
+    <w:lsdException w:name="Default Paragraph Font" w:semiHidden="1" w:uiPriority="1" w:unhideWhenUsed="1"/>
+    <w:lsdException w:name="Body Text" w:semiHidden="1" w:unhideWhenUsed="1"/>
+    <w:lsdException w:name="Body Text Indent" w:semiHidden="1" w:unhideWhenUsed="1"/>
+    <w:lsdException w:name="List Continue" w:semiHidden="1" w:unhideWhenUsed="1"/>
+    <w:lsdException w:name="List Continue 2" w:semiHidden="1" w:unhideWhenUsed="1"/>
+    <w:lsdException w:name="List Continue 3" w:semiHidden="1" w:unhideWhenUsed="1"/>
+    <w:lsdException w:name="List Continue 4" w:semiHidden="1" w:unhideWhenUsed="1"/>
+    <w:lsdException w:name="List Continue 5" w:semiHidden="1" w:unhideWhenUsed="1"/>
+    <w:lsdException w:name="Message Header" w:semiHidden="1" w:unhideWhenUsed="1"/>
+    <w:lsdException w:name="Subtitle" w:uiPriority="11" w:qFormat="1"/>
+    <w:lsdException w:name="Salutation" w:semiHidden="1" w:unhideWhenUsed="1"/>
+    <w:lsdException w:name="Date" w:semiHidden="1" w:unhideWhenUsed="1"/>
+    <w:lsdException w:name="Body Text First Indent" w:semiHidden="1" w:unhideWhenUsed="1"/>
+    <w:lsdException w:name="Body Text First Indent 2" w:semiHidden="1" w:unhideWhenUsed="1"/>
+    <w:lsdException w:name="Note Heading" w:semiHidden="1" w:unhideWhenUsed="1"/>
+    <w:lsdException w:name="Body Text 2" w:semiHidden="1" w:unhideWhenUsed="1"/>
+    <w:lsdException w:name="Body Text 3" w:semiHidden="1" w:unhideWhenUsed="1"/>
+    <w:lsdException w:name="Body Text Indent 2" w:semiHidden="1" w:unhideWhenUsed="1"/>
+    <w:lsdException w:name="Body Text Indent 3" w:semiHidden="1" w:unhideWhenUsed="1"/>
+    <w:lsdException w:name="Block Text" w:semiHidden="1" w:unhideWhenUsed="1"/>
+    <w:lsdException w:name="Hyperlink" w:semiHidden="1" w:unhideWhenUsed="1"/>
+    <w:lsdException w:name="FollowedHyperlink" w:semiHidden="1" w:unhideWhenUsed="1"/>
+    <w:lsdException w:name="Strong" w:uiPriority="22" w:qFormat="1"/>
+    <w:lsdException w:name="Emphasis" w:uiPriority="20" w:qFormat="1"/>
+    <w:lsdException w:name="Document Map" w:semiHidden="1" w:unhideWhenUsed="1"/>
+    <w:lsdException w:name="Plain Text" w:semiHidden="1" w:unhideWhenUsed="1"/>
+    <w:lsdException w:name="E-mail Signature" w:semiHidden="1" w:unhideWhenUsed="1"/>
+    <w:lsdException w:name="HTML Top of Form" w:semiHidden="1" w:unhideWhenUsed="1"/>
+    <w:lsdException w:name="HTML Bottom of Form" w:semiHidden="1" w:unhideWhenUsed="1"/>
+    <w:lsdException w:name="Normal (Web)" w:semiHidden="1" w:unhideWhenUsed="1"/>
+    <w:lsdException w:name="HTML Acronym" w:semiHidden="1" w:unhideWhenUsed="1"/>
+    <w:lsdException w:name="HTML Address" w:semiHidden="1" w:unhideWhenUsed="1"/>
+    <w:lsdException w:name="HTML Cite" w:semiHidden="1" w:unhideWhenUsed="1"/>
+    <w:lsdException w:name="HTML Code" w:semiHidden="1" w:unhideWhenUsed="1"/>
+    <w:lsdException w:name="HTML Definition" w:semiHidden="1" w:unhideWhenUsed="1"/>
+    <w:lsdException w:name="HTML Keyboard" w:semiHidden="1" w:unhideWhenUsed="1"/>
+    <w:lsdException w:name="HTML Preformatted" w:semiHidden="1" w:unhideWhenUsed="1"/>
+    <w:lsdException w:name="HTML Sample" w:semiHidden="1" w:unhideWhenUsed="1"/>
+    <w:lsdException w:name="HTML Typewriter" w:semiHidden="1" w:unhideWhenUsed="1"/>
+    <w:lsdException w:name="HTML Variable" w:semiHidden="1" w:unhideWhenUsed="1"/>
+    <w:lsdException w:name="Normal Table" w:semiHidden="1" w:unhideWhenUsed="1"/>
+    <w:lsdException w:name="annotation subject" w:semiHidden="1" w:unhideWhenUsed="1"/>
+    <w:lsdException w:name="No List" w:semiHidden="1" w:unhideWhenUsed="1"/>
+    <w:lsdException w:name="Outline List 1" w:semiHidden="1" w:unhideWhenUsed="1"/>
+    <w:lsdException w:name="Outline List 2" w:semiHidden="1" w:unhideWhenUsed="1"/>
+    <w:lsdException w:name="Outline List 3" w:semiHidden="1" w:unhideWhenUsed="1"/>
+    <w:lsdException w:name="Table Simple 1" w:semiHidden="1" w:unhideWhenUsed="1"/>
+    <w:lsdException w:name="Table Simple 2" w:semiHidden="1" w:unhideWhenUsed="1"/>
+    <w:lsdException w:name="Table Simple 3" w:semiHidden="1" w:unhideWhenUsed="1"/>
+    <w:lsdException w:name="Table Classic 1" w:semiHidden="1" w:unhideWhenUsed="1"/>
+    <w:lsdException w:name="Table Classic 2" w:semiHidden="1" w:unhideWhenUsed="1"/>
+    <w:lsdException w:name="Table Classic 3" w:semiHidden="1" w:unhideWhenUsed="1"/>
+    <w:lsdException w:name="Table Classic 4" w:semiHidden="1" w:unhideWhenUsed="1"/>
+    <w:lsdException w:name="Table Colorful 1" w:semiHidden="1" w:unhideWhenUsed="1"/>
+    <w:lsdException w:name="Table Colorful 2" w:semiHidden="1" w:unhideWhenUsed="1"/>
+    <w:lsdException w:name="Table Colorful 3" w:semiHidden="1" w:unhideWhenUsed="1"/>
+    <w:lsdException w:name="Table Columns 1" w:semiHidden="1" w:unhideWhenUsed="1"/>
+    <w:lsdException w:name="Table Columns 2" w:semiHidden="1" w:unhideWhenUsed="1"/>
+    <w:lsdException w:name="Table Columns 3" w:semiHidden="1" w:unhideWhenUsed="1"/>
+    <w:lsdException w:name="Table Columns 4" w:semiHidden="1" w:unhideWhenUsed="1"/>
+    <w:lsdException w:name="Table Columns 5" w:semiHidden="1" w:unhideWhenUsed="1"/>
+    <w:lsdException w:name="Table Grid 1" w:semiHidden="1" w:unhideWhenUsed="1"/>
+    <w:lsdException w:name="Table Grid 2" w:semiHidden="1" w:unhideWhenUsed="1"/>
+    <w:lsdException w:name="Table Grid 3" w:semiHidden="1" w:unhideWhenUsed="1"/>
+    <w:lsdException w:name="Table Grid 4" w:semiHidden="1" w:unhideWhenUsed="1"/>
+    <w:lsdException w:name="Table Grid 5" w:semiHidden="1" w:unhideWhenUsed="1"/>
+    <w:lsdException w:name="Table Grid 6" w:semiHidden="1" w:unhideWhenUsed="1"/>
+    <w:lsdException w:name="Table Grid 7" w:semiHidden="1" w:unhideWhenUsed="1"/>
+    <w:lsdException w:name="Table Grid 8" w:semiHidden="1" w:unhideWhenUsed="1"/>
+    <w:lsdException w:name="Table List 1" w:semiHidden="1" w:unhideWhenUsed="1"/>
+    <w:lsdException w:name="Table List 2" w:semiHidden="1" w:unhideWhenUsed="1"/>
+    <w:lsdException w:name="Table List 3" w:semiHidden="1" w:unhideWhenUsed="1"/>
+    <w:lsdException w:name="Table List 4" w:semiHidden="1" w:unhideWhenUsed="1"/>
+    <w:lsdException w:name="Table List 5" w:semiHidden="1" w:unhideWhenUsed="1"/>
+    <w:lsdException w:name="Table List 6" w:semiHidden="1" w:unhideWhenUsed="1"/>
+    <w:lsdException w:name="Table List 7" w:semiHidden="1" w:unhideWhenUsed="1"/>
+    <w:lsdException w:name="Table List 8" w:semiHidden="1" w:unhideWhenUsed="1"/>
+    <w:lsdException w:name="Table 3D effects 1" w:semiHidden="1" w:unhideWhenUsed="1"/>
+    <w:lsdException w:name="Table 3D effects 2" w:semiHidden="1" w:unhideWhenUsed="1"/>
+    <w:lsdException w:name="Table 3D effects 3" w:semiHidden="1" w:unhideWhenUsed="1"/>
+    <w:lsdException w:name="Table Contemporary" w:semiHidden="1" w:unhideWhenUsed="1"/>
+    <w:lsdException w:name="Table Elegant" w:semiHidden="1" w:unhideWhenUsed="1"/>
+    <w:lsdException w:name="Table Professional" w:semiHidden="1" w:unhideWhenUsed="1"/>
+    <w:lsdException w:name="Table Subtle 1" w:semiHidden="1" w:unhideWhenUsed="1"/>
+    <w:lsdException w:name="Table Subtle 2" w:semiHidden="1" w:unhideWhenUsed="1"/>
+    <w:lsdException w:name="Table Web 1" w:semiHidden="1" w:unhideWhenUsed="1"/>
+    <w:lsdException w:name="Table Web 2" w:semiHidden="1" w:unhideWhenUsed="1"/>
+    <w:lsdException w:name="Table Web 3" w:semiHidden="1" w:unhideWhenUsed="1"/>
+    <w:lsdException w:name="Balloon Text" w:semiHidden="1" w:unhideWhenUsed="1"/>
+    <w:lsdException w:name="Table Grid" w:uiPriority="39"/>
+    <w:lsdException w:name="Table Theme" w:semiHidden="1" w:unhideWhenUsed="1"/>
+    <w:lsdException w:name="Placeholder Text" w:semiHidden="1"/>
+    <w:lsdException w:name="No Spacing" w:uiPriority="1" w:qFormat="1"/>
+    <w:lsdException w:name="Light Shading" w:uiPriority="60"/>
+    <w:lsdException w:name="Light List" w:uiPriority="61"/>
+    <w:lsdException w:name="Light Grid" w:uiPriority="62"/>
+    <w:lsdException w:name="Medium Shading 1" w:uiPriority="63"/>
+    <w:lsdException w:name="Medium Shading 2" w:uiPriority="64"/>
+    <w:lsdException w:name="Medium List 1" w:uiPriority="65"/>
+    <w:lsdException w:name="Medium List 2" w:uiPriority="66"/>
+    <w:lsdException w:name="Medium Grid 1" w:uiPriority="67"/>
+    <w:lsdException w:name="Medium Grid 2" w:uiPriority="68"/>
+    <w:lsdException w:name="Medium Grid 3" w:uiPriority="69"/>
+    <w:lsdException w:name="Dark List" w:uiPriority="70"/>
+    <w:lsdException w:name="Colorful Shading" w:uiPriority="71"/>
+    <w:lsdException w:name="Colorful List" w:uiPriority="72"/>
+    <w:lsdException w:name="Colorful Grid" w:uiPriority="73"/>
+    <w:lsdException w:name="Light Shading Accent 1" w:uiPriority="60"/>
+    <w:lsdException w:name="Light List Accent 1" w:uiPriority="61"/>
+    <w:lsdException w:name="Light Grid Accent 1" w:uiPriority="62"/>
+    <w:lsdException w:name="Medium Shading 1 Accent 1" w:uiPriority="63"/>
+    <w:lsdException w:name="Medium Shading 2 Accent 1" w:uiPriority="64"/>
+    <w:lsdException w:name="Medium List 1 Accent 1" w:uiPriority="65"/>
+    <w:lsdException w:name="Revision" w:semiHidden="1"/>
+    <w:lsdException w:name="List Paragraph" w:uiPriority="34" w:qFormat="1"/>
+    <w:lsdException w:name="Quote" w:uiPriority="29" w:qFormat="1"/>
+    <w:lsdException w:name="Intense Quote" w:uiPriority="30" w:qFormat="1"/>
+    <w:lsdException w:name="Medium List 2 Accent 1" w:uiPriority="66"/>
+    <w:lsdException w:name="Medium Grid 1 Accent 1" w:uiPriority="67"/>
+    <w:lsdException w:name="Medium Grid 2 Accent 1" w:uiPriority="68"/>
+    <w:lsdException w:name="Medium Grid 3 Accent 1" w:uiPriority="69"/>
+    <w:lsdException w:name="Dark List Accent 1" w:uiPriority="70"/>
+    <w:lsdException w:name="Colorful Shading Accent 1" w:uiPriority="71"/>
+    <w:lsdException w:name="Colorful List Accent 1" w:uiPriority="72"/>
+    <w:lsdException w:name="Colorful Grid Accent 1" w:uiPriority="73"/>
+    <w:lsdException w:name="Light Shading Accent 2" w:uiPriority="60"/>
+    <w:lsdException w:name="Light List Accent 2" w:uiPriority="61"/>
+    <w:lsdException w:name="Light Grid Accent 2" w:uiPriority="62"/>
+    <w:lsdException w:name="Medium Shading 1 Accent 2" w:uiPriority="63"/>
+    <w:lsdException w:name="Medium Shading 2 Accent 2" w:uiPriority="64"/>
+    <w:lsdException w:name="Medium List 1 Accent 2" w:uiPriority="65"/>
+    <w:lsdException w:name="Medium List 2 Accent 2" w:uiPriority="66"/>
+    <w:lsdException w:name="Medium Grid 1 Accent 2" w:uiPriority="67"/>
+    <w:lsdException w:name="Medium Grid 2 Accent 2" w:uiPriority="68"/>
+    <w:lsdException w:name="Medium Grid 3 Accent 2" w:uiPriority="69"/>
+    <w:lsdException w:name="Dark List Accent 2" w:uiPriority="70"/>
+    <w:lsdException w:name="Colorful Shading Accent 2" w:uiPriority="71"/>
+    <w:lsdException w:name="Colorful List Accent 2" w:uiPriority="72"/>
+    <w:lsdException w:name="Colorful Grid Accent 2" w:uiPriority="73"/>
+    <w:lsdException w:name="Light Shading Accent 3" w:uiPriority="60"/>
+    <w:lsdException w:name="Light List Accent 3" w:uiPriority="61"/>
+    <w:lsdException w:name="Light Grid Accent 3" w:uiPriority="62"/>
+    <w:lsdException w:name="Medium Shading 1 Accent 3" w:uiPriority="63"/>
+    <w:lsdException w:name="Medium Shading 2 Accent 3" w:uiPriority="64"/>
+    <w:lsdException w:name="Medium List 1 Accent 3" w:uiPriority="65"/>
+    <w:lsdException w:name="Medium List 2 Accent 3" w:uiPriority="66"/>
+    <w:lsdException w:name="Medium Grid 1 Accent 3" w:uiPriority="67"/>
+    <w:lsdException w:name="Medium Grid 2 Accent 3" w:uiPriority="68"/>
+    <w:lsdException w:name="Medium Grid 3 Accent 3" w:uiPriority="69"/>
+    <w:lsdException w:name="Dark List Accent 3" w:uiPriority="70"/>
+    <w:lsdException w:name="Colorful Shading Accent 3" w:uiPriority="71"/>
+    <w:lsdException w:name="Colorful List Accent 3" w:uiPriority="72"/>
+    <w:lsdException w:name="Colorful Grid Accent 3" w:uiPriority="73"/>
+    <w:lsdException w:name="Light Shading Accent 4" w:uiPriority="60"/>
+    <w:lsdException w:name="Light List Accent 4" w:uiPriority="61"/>
+    <w:lsdException w:name="Light Grid Accent 4" w:uiPriority="62"/>
+    <w:lsdException w:name="Medium Shading 1 Accent 4" w:uiPriority="63"/>
+    <w:lsdException w:name="Medium Shading 2 Accent 4" w:uiPriority="64"/>
+    <w:lsdException w:name="Medium List 1 Accent 4" w:uiPriority="65"/>
+    <w:lsdException w:name="Medium List 2 Accent 4" w:uiPriority="66"/>
+    <w:lsdException w:name="Medium Grid 1 Accent 4" w:uiPriority="67"/>
+    <w:lsdException w:name="Medium Grid 2 Accent 4" w:uiPriority="68"/>
+    <w:lsdException w:name="Medium Grid 3 Accent 4" w:uiPriority="69"/>
+    <w:lsdException w:name="Dark List Accent 4" w:uiPriority="70"/>
+    <w:lsdException w:name="Colorful Shading Accent 4" w:uiPriority="71"/>
+    <w:lsdException w:name="Colorful List Accent 4" w:uiPriority="72"/>
+    <w:lsdException w:name="Colorful Grid Accent 4" w:uiPriority="73"/>
+    <w:lsdException w:name="Light Shading Accent 5" w:uiPriority="60"/>
+    <w:lsdException w:name="Light List Accent 5" w:uiPriority="61"/>
+    <w:lsdException w:name="Light Grid Accent 5" w:uiPriority="62"/>
+    <w:lsdException w:name="Medium Shading 1 Accent 5" w:uiPriority="63"/>
+    <w:lsdException w:name="Medium Shading 2 Accent 5" w:uiPriority="64"/>
+    <w:lsdException w:name="Medium List 1 Accent 5" w:uiPriority="65"/>
+    <w:lsdException w:name="Medium List 2 Accent 5" w:uiPriority="66"/>
+    <w:lsdException w:name="Medium Grid 1 Accent 5" w:uiPriority="67"/>
+    <w:lsdException w:name="Medium Grid 2 Accent 5" w:uiPriority="68"/>
+    <w:lsdException w:name="Medium Grid 3 Accent 5" w:uiPriority="69"/>
+    <w:lsdException w:name="Dark List Accent 5" w:uiPriority="70"/>
+    <w:lsdException w:name="Colorful Shading Accent 5" w:uiPriority="71"/>
+    <w:lsdException w:name="Colorful List Accent 5" w:uiPriority="72"/>
+    <w:lsdException w:name="Colorful Grid Accent 5" w:uiPriority="73"/>
+    <w:lsdException w:name="Light Shading Accent 6" w:uiPriority="60"/>
+    <w:lsdException w:name="Light List Accent 6" w:uiPriority="61"/>
+    <w:lsdException w:name="Light Grid Accent 6" w:uiPriority="62"/>
+    <w:lsdException w:name="Medium Shading 1 Accent 6" w:uiPriority="63"/>
+    <w:lsdException w:name="Medium Shading 2 Accent 6" w:uiPriority="64"/>
+    <w:lsdException w:name="Medium List 1 Accent 6" w:uiPriority="65"/>
+    <w:lsdException w:name="Medium List 2 Accent 6" w:uiPriority="66"/>
+    <w:lsdException w:name="Medium Grid 1 Accent 6" w:uiPriority="67"/>
+    <w:lsdException w:name="Medium Grid 2 Accent 6" w:uiPriority="68"/>
+    <w:lsdException w:name="Medium Grid 3 Accent 6" w:uiPriority="69"/>
+    <w:lsdException w:name="Dark List Accent 6" w:uiPriority="70"/>
+    <w:lsdException w:name="Colorful Shading Accent 6" w:uiPriority="71"/>
+    <w:lsdException w:name="Colorful List Accent 6" w:uiPriority="72"/>
+    <w:lsdException w:name="Colorful Grid Accent 6" w:uiPriority="73"/>
+    <w:lsdException w:name="Subtle Emphasis" w:uiPriority="19" w:qFormat="1"/>
+    <w:lsdException w:name="Intense Emphasis" w:uiPriority="21" w:qFormat="1"/>
+    <w:lsdException w:name="Subtle Reference" w:uiPriority="31" w:qFormat="1"/>
+    <w:lsdException w:name="Intense Reference" w:uiPriority="32" w:qFormat="1"/>
+    <w:lsdException w:name="Book Title" w:uiPriority="33" w:qFormat="1"/>
+    <w:lsdException w:name="Bibliography" w:semiHidden="1" w:uiPriority="37" w:unhideWhenUsed="1"/>
+    <w:lsdException w:name="TOC Heading" w:semiHidden="1" w:uiPriority="39" w:unhideWhenUsed="1" w:qFormat="1"/>
+    <w:lsdException w:name="Plain Table 1" w:uiPriority="41"/>
+    <w:lsdException w:name="Plain Table 2" w:uiPriority="42"/>
+    <w:lsdException w:name="Plain Table 3" w:uiPriority="43"/>
+    <w:lsdException w:name="Plain Table 4" w:uiPriority="44"/>
+    <w:lsdException w:name="Plain Table 5" w:uiPriority="45"/>
+    <w:lsdException w:name="Grid Table Light" w:uiPriority="40"/>
+    <w:lsdException w:name="Grid Table 1 Light" w:uiPriority="46"/>
+    <w:lsdException w:name="Grid Table 2" w:uiPriority="47"/>
+    <w:lsdException w:name="Grid Table 3" w:uiPriority="48"/>
+    <w:lsdException w:name="Grid Table 4" w:uiPriority="49"/>
+    <w:lsdException w:name="Grid Table 5 Dark" w:uiPriority="50"/>
+    <w:lsdException w:name="Grid Table 6 Colorful" w:uiPriority="51"/>
+    <w:lsdException w:name="Grid Table 7 Colorful" w:uiPriority="52"/>
+    <w:lsdException w:name="Grid Table 1 Light Accent 1" w:uiPriority="46"/>
+    <w:lsdException w:name="Grid Table 2 Accent 1" w:uiPriority="47"/>
+    <w:lsdException w:name="Grid Table 3 Accent 1" w:uiPriority="48"/>
+    <w:lsdException w:name="Grid Table 4 Accent 1" w:uiPriority="49"/>
+    <w:lsdException w:name="Grid Table 5 Dark Accent 1" w:uiPriority="50"/>
+    <w:lsdException w:name="Grid Table 6 Colorful Accent 1" w:uiPriority="51"/>
+    <w:lsdException w:name="Grid Table 7 Colorful Accent 1" w:uiPriority="52"/>
+    <w:lsdException w:name="Grid Table 1 Light Accent 2" w:uiPriority="46"/>
+    <w:lsdException w:name="Grid Table 2 Accent 2" w:uiPriority="47"/>
+    <w:lsdException w:name="Grid Table 3 Accent 2" w:uiPriority="48"/>
+    <w:lsdException w:name="Grid Table 4 Accent 2" w:uiPriority="49"/>
+    <w:lsdException w:name="Grid Table 5 Dark Accent 2" w:uiPriority="50"/>
+    <w:lsdException w:name="Grid Table 6 Colorful Accent 2" w:uiPriority="51"/>
+    <w:lsdException w:name="Grid Table 7 Colorful Accent 2" w:uiPriority="52"/>
+    <w:lsdException w:name="Grid Table 1 Light Accent 3" w:uiPriority="46"/>
+    <w:lsdException w:name="Grid Table 2 Accent 3" w:uiPriority="47"/>
+    <w:lsdException w:name="Grid Table 3 Accent 3" w:uiPriority="48"/>
+    <w:lsdException w:name="Grid Table 4 Accent 3" w:uiPriority="49"/>
+    <w:lsdException w:name="Grid Table 5 Dark Accent 3" w:uiPriority="50"/>
+    <w:lsdException w:name="Grid Table 6 Colorful Accent 3" w:uiPriority="51"/>
+    <w:lsdException w:name="Grid Table 7 Colorful Accent 3" w:uiPriority="52"/>
+    <w:lsdException w:name="Grid Table 1 Light Accent 4" w:uiPriority="46"/>
+    <w:lsdException w:name="Grid Table 2 Accent 4" w:uiPriority="47"/>
+    <w:lsdException w:name="Grid Table 3 Accent 4" w:uiPriority="48"/>
+    <w:lsdException w:name="Grid Table 4 Accent 4" w:uiPriority="49"/>
+    <w:lsdException w:name="Grid Table 5 Dark Accent 4" w:uiPriority="50"/>
+    <w:lsdException w:name="Grid Table 6 Colorful Accent 4" w:uiPriority="51"/>
+    <w:lsdException w:name="Grid Table 7 Colorful Accent 4" w:uiPriority="52"/>
+    <w:lsdException w:name="Grid Table 1 Light Accent 5" w:uiPriority="46"/>
+    <w:lsdException w:name="Grid Table 2 Accent 5" w:uiPriority="47"/>
+    <w:lsdException w:name="Grid Table 3 Accent 5" w:uiPriority="48"/>
+    <w:lsdException w:name="Grid Table 4 Accent 5" w:uiPriority="49"/>
+    <w:lsdException w:name="Grid Table 5 Dark Accent 5" w:uiPriority="50"/>
+    <w:lsdException w:name="Grid Table 6 Colorful Accent 5" w:uiPriority="51"/>
+    <w:lsdException w:name="Grid Table 7 Colorful Accent 5" w:uiPriority="52"/>
+    <w:lsdException w:name="Grid Table 1 Light Accent 6" w:uiPriority="46"/>
+    <w:lsdException w:name="Grid Table 2 Accent 6" w:uiPriority="47"/>
+    <w:lsdException w:name="Grid Table 3 Accent 6" w:uiPriority="48"/>
+    <w:lsdException w:name="Grid Table 4 Accent 6" w:uiPriority="49"/>
+    <w:lsdException w:name="Grid Table 5 Dark Accent 6" w:uiPriority="50"/>
+    <w:lsdException w:name="Grid Table 6 Colorful Accent 6" w:uiPriority="51"/>
+    <w:lsdException w:name="Grid Table 7 Colorful Accent 6" w:uiPriority="52"/>
+    <w:lsdException w:name="List Table 1 Light" w:uiPriority="46"/>
+    <w:lsdException w:name="List Table 2" w:uiPriority="47"/>
+    <w:lsdException w:name="List Table 3" w:uiPriority="48"/>
+    <w:lsdException w:name="List Table 4" w:uiPriority="49"/>
+    <w:lsdException w:name="List Table 5 Dark" w:uiPriority="50"/>
+    <w:lsdException w:name="List Table 6 Colorful" w:uiPriority="51"/>
+    <w:lsdException w:name="List Table 7 Colorful" w:uiPriority="52"/>
+    <w:lsdException w:name="List Table 1 Light Accent 1" w:uiPriority="46"/>
+    <w:lsdException w:name="List Table 2 Accent 1" w:uiPriority="47"/>
+    <w:lsdException w:name="List Table 3 Accent 1" w:uiPriority="48"/>
+    <w:lsdException w:name="List Table 4 Accent 1" w:uiPriority="49"/>
+    <w:lsdException w:name="List Table 5 Dark Accent 1" w:uiPriority="50"/>
+    <w:lsdException w:name="List Table 6 Colorful Accent 1" w:uiPriority="51"/>
+    <w:lsdException w:name="List Table 7 Colorful Accent 1" w:uiPriority="52"/>
+    <w:lsdException w:name="List Table 1 Light Accent 2" w:uiPriority="46"/>
+    <w:lsdException w:name="List Table 2 Accent 2" w:uiPriority="47"/>
+    <w:lsdException w:name="List Table 3 Accent 2" w:uiPriority="48"/>
+    <w:lsdException w:name="List Table 4 Accent 2" w:uiPriority="49"/>
+    <w:lsdException w:name="List Table 5 Dark Accent 2" w:uiPriority="50"/>
+    <w:lsdException w:name="List Table 6 Colorful Accent 2" w:uiPriority="51"/>
+    <w:lsdException w:name="List Table 7 Colorful Accent 2" w:uiPriority="52"/>
+    <w:lsdException w:name="List Table 1 Light Accent 3" w:uiPriority="46"/>
+    <w:lsdException w:name="List Table 2 Accent 3" w:uiPriority="47"/>
+    <w:lsdException w:name="List Table 3 Accent 3" w:uiPriority="48"/>
+    <w:lsdException w:name="List Table 4 Accent 3" w:uiPriority="49"/>
+    <w:lsdException w:name="List Table 5 Dark Accent 3" w:uiPriority="50"/>
+    <w:lsdException w:name="List Table 6 Colorful Accent 3" w:uiPriority="51"/>
+    <w:lsdException w:name="List Table 7 Colorful Accent 3" w:uiPriority="52"/>
+    <w:lsdException w:name="List Table 1 Light Accent 4" w:uiPriority="46"/>
+    <w:lsdException w:name="List Table 2 Accent 4" w:uiPriority="47"/>
+    <w:lsdException w:name="List Table 3 Accent 4" w:uiPriority="48"/>
+    <w:lsdException w:name="List Table 4 Accent 4" w:uiPriority="49"/>
+    <w:lsdException w:name="List Table 5 Dark Accent 4" w:uiPriority="50"/>
+    <w:lsdException w:name="List Table 6 Colorful Accent 4" w:uiPriority="51"/>
+    <w:lsdException w:name="List Table 7 Colorful Accent 4" w:uiPriority="52"/>
+    <w:lsdException w:name="List Table 1 Light Accent 5" w:uiPriority="46"/>
+    <w:lsdException w:name="List Table 2 Accent 5" w:uiPriority="47"/>
+    <w:lsdException w:name="List Table 3 Accent 5" w:uiPriority="48"/>
+    <w:lsdException w:name="List Table 4 Accent 5" w:uiPriority="49"/>
+    <w:lsdException w:name="List Table 5 Dark Accent 5" w:uiPriority="50"/>
+    <w:lsdException w:name="List Table 6 Colorful Accent 5" w:uiPriority="51"/>
+    <w:lsdException w:name="List Table 7 Colorful Accent 5" w:uiPriority="52"/>
+    <w:lsdException w:name="List Table 1 Light Accent 6" w:uiPriority="46"/>
+    <w:lsdException w:name="List Table 2 Accent 6" w:uiPriority="47"/>
+    <w:lsdException w:name="List Table 3 Accent 6" w:uiPriority="48"/>
+    <w:lsdException w:name="List Table 4 Accent 6" w:uiPriority="49"/>
+    <w:lsdException w:name="List Table 5 Dark Accent 6" w:uiPriority="50"/>
+    <w:lsdException w:name="List Table 6 Colorful Accent 6" w:uiPriority="51"/>
+    <w:lsdException w:name="List Table 7 Colorful Accent 6" w:uiPriority="52"/>
+    <w:lsdException w:name="Mention" w:semiHidden="1" w:unhideWhenUsed="1"/>
+    <w:lsdException w:name="Smart Hyperlink" w:semiHidden="1" w:unhideWhenUsed="1"/>
+    <w:lsdException w:name="Hashtag" w:semiHidden="1" w:unhideWhenUsed="1"/>
+    <w:lsdException w:name="Unresolved Mention" w:semiHidden="1" w:unhideWhenUsed="1"/>
+    <w:lsdException w:name="Smart Link" w:semiHidden="1" w:unhideWhenUsed="1"/>
+  </w:latentStyles>
+  <w:style w:type="paragraph" w:default="1" w:styleId="Normal">
+    <w:name w:val="Normal"/>
+    <w:qFormat/>
   </w:style>
   <w:style w:type="paragraph" w:styleId="Heading1">
     <w:name w:val="heading 1"/>
     <w:basedOn w:val="Normal"/>
     <w:next w:val="Normal"/>
+    <w:uiPriority w:val="9"/>
+    <w:qFormat/>
     <w:pPr>
-      <w:keepNext w:val="1"/>
-      <w:keepLines w:val="1"/>
-      <w:pageBreakBefore w:val="0"/>
-      <w:spacing w:after="120" w:before="400" w:lineRule="auto"/>
+      <w:keepNext/>
+      <w:keepLines/>
+      <w:spacing w:before="400" w:after="120"/>
+      <w:outlineLvl w:val="0"/>
     </w:pPr>
     <w:rPr>
       <w:sz w:val="40"/>
@@ -734,14 +1069,17 @@
     <w:name w:val="heading 2"/>
     <w:basedOn w:val="Normal"/>
     <w:next w:val="Normal"/>
+    <w:uiPriority w:val="9"/>
+    <w:semiHidden/>
+    <w:unhideWhenUsed/>
+    <w:qFormat/>
     <w:pPr>
-      <w:keepNext w:val="1"/>
-      <w:keepLines w:val="1"/>
-      <w:pageBreakBefore w:val="0"/>
-      <w:spacing w:after="120" w:before="360" w:lineRule="auto"/>
+      <w:keepNext/>
+      <w:keepLines/>
+      <w:spacing w:before="360" w:after="120"/>
+      <w:outlineLvl w:val="1"/>
     </w:pPr>
     <w:rPr>
-      <w:b w:val="0"/>
       <w:sz w:val="32"/>
       <w:szCs w:val="32"/>
     </w:rPr>
@@ -750,14 +1088,17 @@
     <w:name w:val="heading 3"/>
     <w:basedOn w:val="Normal"/>
     <w:next w:val="Normal"/>
+    <w:uiPriority w:val="9"/>
+    <w:semiHidden/>
+    <w:unhideWhenUsed/>
+    <w:qFormat/>
     <w:pPr>
-      <w:keepNext w:val="1"/>
-      <w:keepLines w:val="1"/>
-      <w:pageBreakBefore w:val="0"/>
-      <w:spacing w:after="80" w:before="320" w:lineRule="auto"/>
+      <w:keepNext/>
+      <w:keepLines/>
+      <w:spacing w:before="320" w:after="80"/>
+      <w:outlineLvl w:val="2"/>
     </w:pPr>
     <w:rPr>
-      <w:b w:val="0"/>
       <w:color w:val="434343"/>
       <w:sz w:val="28"/>
       <w:szCs w:val="28"/>
@@ -767,11 +1108,15 @@
     <w:name w:val="heading 4"/>
     <w:basedOn w:val="Normal"/>
     <w:next w:val="Normal"/>
+    <w:uiPriority w:val="9"/>
+    <w:semiHidden/>
+    <w:unhideWhenUsed/>
+    <w:qFormat/>
     <w:pPr>
-      <w:keepNext w:val="1"/>
-      <w:keepLines w:val="1"/>
-      <w:pageBreakBefore w:val="0"/>
-      <w:spacing w:after="80" w:before="280" w:lineRule="auto"/>
+      <w:keepNext/>
+      <w:keepLines/>
+      <w:spacing w:before="280" w:after="80"/>
+      <w:outlineLvl w:val="3"/>
     </w:pPr>
     <w:rPr>
       <w:color w:val="666666"/>
@@ -783,44 +1128,76 @@
     <w:name w:val="heading 5"/>
     <w:basedOn w:val="Normal"/>
     <w:next w:val="Normal"/>
+    <w:uiPriority w:val="9"/>
+    <w:semiHidden/>
+    <w:unhideWhenUsed/>
+    <w:qFormat/>
     <w:pPr>
-      <w:keepNext w:val="1"/>
-      <w:keepLines w:val="1"/>
-      <w:pageBreakBefore w:val="0"/>
-      <w:spacing w:after="80" w:before="240" w:lineRule="auto"/>
+      <w:keepNext/>
+      <w:keepLines/>
+      <w:spacing w:before="240" w:after="80"/>
+      <w:outlineLvl w:val="4"/>
     </w:pPr>
     <w:rPr>
       <w:color w:val="666666"/>
-      <w:sz w:val="22"/>
-      <w:szCs w:val="22"/>
     </w:rPr>
   </w:style>
   <w:style w:type="paragraph" w:styleId="Heading6">
     <w:name w:val="heading 6"/>
     <w:basedOn w:val="Normal"/>
     <w:next w:val="Normal"/>
+    <w:uiPriority w:val="9"/>
+    <w:semiHidden/>
+    <w:unhideWhenUsed/>
+    <w:qFormat/>
     <w:pPr>
-      <w:keepNext w:val="1"/>
-      <w:keepLines w:val="1"/>
-      <w:pageBreakBefore w:val="0"/>
-      <w:spacing w:after="80" w:before="240" w:lineRule="auto"/>
+      <w:keepNext/>
+      <w:keepLines/>
+      <w:spacing w:before="240" w:after="80"/>
+      <w:outlineLvl w:val="5"/>
     </w:pPr>
     <w:rPr>
-      <w:i w:val="1"/>
+      <w:i/>
       <w:color w:val="666666"/>
-      <w:sz w:val="22"/>
-      <w:szCs w:val="22"/>
     </w:rPr>
+  </w:style>
+  <w:style w:type="character" w:default="1" w:styleId="DefaultParagraphFont">
+    <w:name w:val="Default Paragraph Font"/>
+    <w:uiPriority w:val="1"/>
+    <w:semiHidden/>
+    <w:unhideWhenUsed/>
+  </w:style>
+  <w:style w:type="table" w:default="1" w:styleId="TableNormal">
+    <w:name w:val="Normal Table"/>
+    <w:uiPriority w:val="99"/>
+    <w:semiHidden/>
+    <w:unhideWhenUsed/>
+    <w:tblPr>
+      <w:tblInd w:w="0" w:type="dxa"/>
+      <w:tblCellMar>
+        <w:top w:w="0" w:type="dxa"/>
+        <w:left w:w="108" w:type="dxa"/>
+        <w:bottom w:w="0" w:type="dxa"/>
+        <w:right w:w="108" w:type="dxa"/>
+      </w:tblCellMar>
+    </w:tblPr>
+  </w:style>
+  <w:style w:type="numbering" w:default="1" w:styleId="NoList">
+    <w:name w:val="No List"/>
+    <w:uiPriority w:val="99"/>
+    <w:semiHidden/>
+    <w:unhideWhenUsed/>
   </w:style>
   <w:style w:type="paragraph" w:styleId="Title">
     <w:name w:val="Title"/>
     <w:basedOn w:val="Normal"/>
     <w:next w:val="Normal"/>
+    <w:uiPriority w:val="10"/>
+    <w:qFormat/>
     <w:pPr>
-      <w:keepNext w:val="1"/>
-      <w:keepLines w:val="1"/>
-      <w:pageBreakBefore w:val="0"/>
-      <w:spacing w:after="60" w:before="0" w:lineRule="auto"/>
+      <w:keepNext/>
+      <w:keepLines/>
+      <w:spacing w:after="60"/>
     </w:pPr>
     <w:rPr>
       <w:sz w:val="52"/>
@@ -831,15 +1208,14 @@
     <w:name w:val="Subtitle"/>
     <w:basedOn w:val="Normal"/>
     <w:next w:val="Normal"/>
+    <w:uiPriority w:val="11"/>
+    <w:qFormat/>
     <w:pPr>
-      <w:keepNext w:val="1"/>
-      <w:keepLines w:val="1"/>
-      <w:pageBreakBefore w:val="0"/>
-      <w:spacing w:after="320" w:before="0" w:lineRule="auto"/>
+      <w:keepNext/>
+      <w:keepLines/>
+      <w:spacing w:after="320"/>
     </w:pPr>
     <w:rPr>
-      <w:rFonts w:ascii="Arial" w:cs="Arial" w:eastAsia="Arial" w:hAnsi="Arial"/>
-      <w:i w:val="0"/>
       <w:color w:val="666666"/>
       <w:sz w:val="30"/>
       <w:szCs w:val="30"/>

</xml_diff>

<commit_message>
completed steps 11, 12, & 13
</commit_message>
<xml_diff>
--- a/Lectures/week1/Week1_Homework.docx
+++ b/Lectures/week1/Week1_Homework.docx
@@ -62,15 +62,7 @@
         </w:numPr>
       </w:pPr>
       <w:r>
-        <w:t>Checkout your student/</w:t>
-      </w:r>
-      <w:proofErr w:type="spellStart"/>
-      <w:r>
-        <w:t>lastname</w:t>
-      </w:r>
-      <w:proofErr w:type="spellEnd"/>
-      <w:r>
-        <w:t xml:space="preserve"> branch. From your terminal, create a file name </w:t>
+        <w:t xml:space="preserve">Checkout your student/lastname branch. From your terminal, create a file name </w:t>
       </w:r>
       <w:r>
         <w:rPr>
@@ -215,24 +207,14 @@
       <w:r>
         <w:t xml:space="preserve">Create a new branch called </w:t>
       </w:r>
-      <w:proofErr w:type="spellStart"/>
       <w:r>
         <w:rPr>
           <w:b/>
         </w:rPr>
         <w:t>homework_branch</w:t>
       </w:r>
-      <w:proofErr w:type="spellEnd"/>
-      <w:r>
-        <w:t>, and checkout your new branch (</w:t>
-      </w:r>
-      <w:proofErr w:type="spellStart"/>
-      <w:r>
-        <w:t>homework_branch</w:t>
-      </w:r>
-      <w:proofErr w:type="spellEnd"/>
-      <w:r>
-        <w:t>).</w:t>
+      <w:r>
+        <w:t>, and checkout your new branch (homework_branch).</w:t>
       </w:r>
       <w:r>
         <w:rPr>
@@ -276,15 +258,7 @@
         <w:t xml:space="preserve">week1/homework </w:t>
       </w:r>
       <w:r>
-        <w:t xml:space="preserve">directory. Add the following text </w:t>
-      </w:r>
-      <w:proofErr w:type="gramStart"/>
-      <w:r>
-        <w:t>“ this</w:t>
-      </w:r>
-      <w:proofErr w:type="gramEnd"/>
-      <w:r>
-        <w:t xml:space="preserve"> assignment is  my own work”. </w:t>
+        <w:t xml:space="preserve">directory. Add the following text “ this assignment is  my own work”. </w:t>
       </w:r>
       <w:r>
         <w:rPr>
@@ -313,15 +287,7 @@
         </w:numPr>
       </w:pPr>
       <w:r>
-        <w:t>Switch back to your branch student/</w:t>
-      </w:r>
-      <w:proofErr w:type="spellStart"/>
-      <w:r>
-        <w:t>lastname</w:t>
-      </w:r>
-      <w:proofErr w:type="spellEnd"/>
-      <w:r>
-        <w:t xml:space="preserve">. </w:t>
+        <w:t xml:space="preserve">Switch back to your branch student/lastname. </w:t>
       </w:r>
     </w:p>
     <w:p>
@@ -332,29 +298,37 @@
         </w:numPr>
       </w:pPr>
       <w:r>
-        <w:t xml:space="preserve">Try to merge the changes from </w:t>
-      </w:r>
-      <w:proofErr w:type="spellStart"/>
-      <w:r>
-        <w:t>homework_branch</w:t>
-      </w:r>
-      <w:proofErr w:type="spellEnd"/>
-      <w:r>
-        <w:t xml:space="preserve"> into student/</w:t>
-      </w:r>
-      <w:proofErr w:type="spellStart"/>
-      <w:r>
-        <w:t>lastname</w:t>
-      </w:r>
-      <w:proofErr w:type="spellEnd"/>
-      <w:r>
-        <w:t xml:space="preserve"> branch, and resolve the merge conflicts. The final version of your file should have the following text:  “I YOURNAME acknowledge that this assignment is my own work”.  </w:t>
+        <w:t xml:space="preserve">Try to merge the changes from homework_branch into student/lastname branch, and resolve the merge conflicts. The final version of your file should have the following text:  “I YOURNAME acknowledge that this assignment is my own work”.  </w:t>
       </w:r>
       <w:r>
         <w:rPr>
           <w:shd w:val="clear" w:color="auto" w:fill="FFE599"/>
         </w:rPr>
         <w:t>Why did we see merge conflicts? Answer below.</w:t>
+      </w:r>
+    </w:p>
+    <w:p>
+      <w:pPr>
+        <w:rPr>
+          <w:shd w:val="clear" w:color="auto" w:fill="FFE599"/>
+        </w:rPr>
+      </w:pPr>
+    </w:p>
+    <w:p>
+      <w:r>
+        <w:t>You see a merge conflict because you have different text in the acknowledgment file on the two</w:t>
+      </w:r>
+      <w:r>
+        <w:t xml:space="preserve"> </w:t>
+      </w:r>
+      <w:r>
+        <w:t>branches. Because of this when you try to merge the two branches there will be a conflict</w:t>
+      </w:r>
+      <w:r>
+        <w:t xml:space="preserve"> saying that you need to resolve the different text in the file on the two branches. </w:t>
+      </w:r>
+      <w:r>
+        <w:t xml:space="preserve"> </w:t>
       </w:r>
     </w:p>
     <w:p/>
@@ -366,21 +340,28 @@
         </w:numPr>
       </w:pPr>
       <w:r>
-        <w:t>Push your code to your forked project on branch student/</w:t>
-      </w:r>
-      <w:proofErr w:type="spellStart"/>
-      <w:r>
-        <w:t>lastname</w:t>
-      </w:r>
-      <w:proofErr w:type="spellEnd"/>
-      <w:r>
-        <w:t xml:space="preserve">, specifying the branch and the remote. </w:t>
+        <w:t xml:space="preserve">Push your code to your forked project on branch student/lastname, specifying the branch and the remote. </w:t>
       </w:r>
       <w:r>
         <w:rPr>
           <w:shd w:val="clear" w:color="auto" w:fill="FFE599"/>
         </w:rPr>
         <w:t>What is your remote name? Answer below.</w:t>
+      </w:r>
+    </w:p>
+    <w:p>
+      <w:pPr>
+        <w:rPr>
+          <w:shd w:val="clear" w:color="auto" w:fill="FFE599"/>
+        </w:rPr>
+      </w:pPr>
+    </w:p>
+    <w:p>
+      <w:r>
+        <w:t>The</w:t>
+      </w:r>
+      <w:r>
+        <w:t xml:space="preserve"> remote name is origin which for me is https://github.com/DjAndrews23/YearUpJava.git</w:t>
       </w:r>
     </w:p>
     <w:p/>
@@ -403,6 +384,18 @@
     </w:p>
     <w:p>
       <w:pPr>
+        <w:rPr>
+          <w:shd w:val="clear" w:color="auto" w:fill="FFF2CC"/>
+        </w:rPr>
+      </w:pPr>
+    </w:p>
+    <w:p>
+      <w:r>
+        <w:t>The command that takes you back to the home directory is cd ~</w:t>
+      </w:r>
+    </w:p>
+    <w:p>
+      <w:pPr>
         <w:ind w:left="720"/>
       </w:pPr>
     </w:p>
@@ -414,23 +407,7 @@
         </w:numPr>
       </w:pPr>
       <w:r>
-        <w:t xml:space="preserve">Commit &amp; </w:t>
-      </w:r>
-      <w:proofErr w:type="gramStart"/>
-      <w:r>
-        <w:t>Push</w:t>
-      </w:r>
-      <w:proofErr w:type="gramEnd"/>
-      <w:r>
-        <w:t xml:space="preserve"> the week1_Homework.doc file from student/</w:t>
-      </w:r>
-      <w:proofErr w:type="spellStart"/>
-      <w:r>
-        <w:t>lastname</w:t>
-      </w:r>
-      <w:proofErr w:type="spellEnd"/>
-      <w:r>
-        <w:t xml:space="preserve"> branch after completing steps 11, 12 &amp; 13. </w:t>
+        <w:t xml:space="preserve">Commit &amp; Push the week1_Homework.doc file from student/lastname branch after completing steps 11, 12 &amp; 13. </w:t>
       </w:r>
     </w:p>
     <w:p>

</xml_diff>